<commit_message>
Update Iteration Plan 1 IOCM
</commit_message>
<xml_diff>
--- a/Documentation/Iteration Plans/Iteration plan 1 IOCM.docx
+++ b/Documentation/Iteration Plans/Iteration plan 1 IOCM.docx
@@ -760,23 +760,32 @@
             </w:pPr>
             <w:r>
               <w:rPr>
-                <w:rtl w:val="0"/>
-              </w:rPr>
-            </w:r>
-          </w:p>
-        </w:tc>
-        <w:tc>
-          <w:tcPr>
-            <w:shd w:fill="auto" w:val="clear"/>
-            <w:vAlign w:val="bottom"/>
-          </w:tcPr>
-          <w:p>
-            <w:pPr>
-              <w:widowControl w:val="1"/>
-              <w:rPr>
-                <w:rFonts w:ascii="Arial" w:cs="Arial" w:eastAsia="Arial" w:hAnsi="Arial"/>
-              </w:rPr>
-            </w:pPr>
+                <w:rFonts w:ascii="Arial" w:cs="Arial" w:eastAsia="Arial" w:hAnsi="Arial"/>
+                <w:rtl w:val="0"/>
+              </w:rPr>
+              <w:t xml:space="preserve">Projects can be fully used within the system</w:t>
+            </w:r>
+          </w:p>
+        </w:tc>
+        <w:tc>
+          <w:tcPr>
+            <w:shd w:fill="auto" w:val="clear"/>
+            <w:vAlign w:val="bottom"/>
+          </w:tcPr>
+          <w:p>
+            <w:pPr>
+              <w:widowControl w:val="1"/>
+              <w:rPr>
+                <w:rFonts w:ascii="Arial" w:cs="Arial" w:eastAsia="Arial" w:hAnsi="Arial"/>
+              </w:rPr>
+            </w:pPr>
+            <w:r>
+              <w:rPr>
+                <w:rFonts w:ascii="Arial" w:cs="Arial" w:eastAsia="Arial" w:hAnsi="Arial"/>
+                <w:rtl w:val="0"/>
+              </w:rPr>
+              <w:t xml:space="preserve">Existing implementation to be verified</w:t>
+            </w:r>
             <w:r>
               <w:rPr>
                 <w:rtl w:val="0"/>
@@ -837,27 +846,195 @@
             </w:pPr>
             <w:r>
               <w:rPr>
-                <w:rtl w:val="0"/>
-              </w:rPr>
-            </w:r>
-          </w:p>
-        </w:tc>
-        <w:tc>
-          <w:tcPr>
-            <w:shd w:fill="auto" w:val="clear"/>
-            <w:vAlign w:val="bottom"/>
-          </w:tcPr>
-          <w:p>
-            <w:pPr>
-              <w:widowControl w:val="1"/>
-              <w:rPr>
-                <w:rFonts w:ascii="Arial" w:cs="Arial" w:eastAsia="Arial" w:hAnsi="Arial"/>
-              </w:rPr>
-            </w:pPr>
-            <w:r>
-              <w:rPr>
-                <w:rtl w:val="0"/>
-              </w:rPr>
+                <w:rFonts w:ascii="Arial" w:cs="Arial" w:eastAsia="Arial" w:hAnsi="Arial"/>
+                <w:rtl w:val="0"/>
+              </w:rPr>
+              <w:t xml:space="preserve">1</w:t>
+            </w:r>
+          </w:p>
+        </w:tc>
+        <w:tc>
+          <w:tcPr>
+            <w:shd w:fill="auto" w:val="clear"/>
+            <w:vAlign w:val="bottom"/>
+          </w:tcPr>
+          <w:p>
+            <w:pPr>
+              <w:widowControl w:val="1"/>
+              <w:rPr>
+                <w:rFonts w:ascii="Arial" w:cs="Arial" w:eastAsia="Arial" w:hAnsi="Arial"/>
+              </w:rPr>
+            </w:pPr>
+            <w:r>
+              <w:rPr>
+                <w:rFonts w:ascii="Arial" w:cs="Arial" w:eastAsia="Arial" w:hAnsi="Arial"/>
+                <w:rtl w:val="0"/>
+              </w:rPr>
+              <w:t xml:space="preserve">0</w:t>
+            </w:r>
+          </w:p>
+        </w:tc>
+      </w:tr>
+      <w:tr>
+        <w:trPr>
+          <w:trHeight w:val="480" w:hRule="atLeast"/>
+        </w:trPr>
+        <w:tc>
+          <w:tcPr/>
+          <w:p>
+            <w:pPr>
+              <w:widowControl w:val="1"/>
+              <w:rPr>
+                <w:rFonts w:ascii="Arial" w:cs="Arial" w:eastAsia="Arial" w:hAnsi="Arial"/>
+              </w:rPr>
+            </w:pPr>
+            <w:r>
+              <w:rPr>
+                <w:rFonts w:ascii="Arial" w:cs="Arial" w:eastAsia="Arial" w:hAnsi="Arial"/>
+                <w:rtl w:val="0"/>
+              </w:rPr>
+              <w:t xml:space="preserve">1.2</w:t>
+            </w:r>
+          </w:p>
+        </w:tc>
+        <w:tc>
+          <w:tcPr>
+            <w:shd w:fill="auto" w:val="clear"/>
+            <w:vAlign w:val="bottom"/>
+          </w:tcPr>
+          <w:p>
+            <w:pPr>
+              <w:widowControl w:val="1"/>
+              <w:rPr>
+                <w:rFonts w:ascii="Arial" w:cs="Arial" w:eastAsia="Arial" w:hAnsi="Arial"/>
+              </w:rPr>
+            </w:pPr>
+            <w:r>
+              <w:rPr>
+                <w:rFonts w:ascii="Arial" w:cs="Arial" w:eastAsia="Arial" w:hAnsi="Arial"/>
+                <w:rtl w:val="0"/>
+              </w:rPr>
+              <w:t xml:space="preserve">Complete development of update project</w:t>
+            </w:r>
+          </w:p>
+        </w:tc>
+        <w:tc>
+          <w:tcPr/>
+          <w:p>
+            <w:pPr>
+              <w:widowControl w:val="1"/>
+              <w:rPr>
+                <w:rFonts w:ascii="Arial" w:cs="Arial" w:eastAsia="Arial" w:hAnsi="Arial"/>
+              </w:rPr>
+            </w:pPr>
+            <w:r>
+              <w:rPr>
+                <w:rFonts w:ascii="Arial" w:cs="Arial" w:eastAsia="Arial" w:hAnsi="Arial"/>
+                <w:rtl w:val="0"/>
+              </w:rPr>
+              <w:t xml:space="preserve">Projects can be fully used within the system</w:t>
+            </w:r>
+          </w:p>
+        </w:tc>
+        <w:tc>
+          <w:tcPr>
+            <w:shd w:fill="auto" w:val="clear"/>
+            <w:vAlign w:val="bottom"/>
+          </w:tcPr>
+          <w:p>
+            <w:pPr>
+              <w:widowControl w:val="1"/>
+              <w:rPr>
+                <w:rFonts w:ascii="Arial" w:cs="Arial" w:eastAsia="Arial" w:hAnsi="Arial"/>
+              </w:rPr>
+            </w:pPr>
+            <w:r>
+              <w:rPr>
+                <w:rFonts w:ascii="Arial" w:cs="Arial" w:eastAsia="Arial" w:hAnsi="Arial"/>
+                <w:rtl w:val="0"/>
+              </w:rPr>
+              <w:t xml:space="preserve">Existing implementation to be verified</w:t>
+            </w:r>
+          </w:p>
+        </w:tc>
+        <w:tc>
+          <w:tcPr>
+            <w:shd w:fill="auto" w:val="clear"/>
+            <w:vAlign w:val="bottom"/>
+          </w:tcPr>
+          <w:p>
+            <w:pPr>
+              <w:widowControl w:val="1"/>
+              <w:rPr>
+                <w:rFonts w:ascii="Arial" w:cs="Arial" w:eastAsia="Arial" w:hAnsi="Arial"/>
+              </w:rPr>
+            </w:pPr>
+            <w:r>
+              <w:rPr>
+                <w:rFonts w:ascii="Arial" w:cs="Arial" w:eastAsia="Arial" w:hAnsi="Arial"/>
+                <w:rtl w:val="0"/>
+              </w:rPr>
+              <w:t xml:space="preserve">Brodie</w:t>
+            </w:r>
+          </w:p>
+        </w:tc>
+        <w:tc>
+          <w:tcPr/>
+          <w:p>
+            <w:pPr>
+              <w:widowControl w:val="1"/>
+              <w:rPr>
+                <w:rFonts w:ascii="Arial" w:cs="Arial" w:eastAsia="Arial" w:hAnsi="Arial"/>
+              </w:rPr>
+            </w:pPr>
+            <w:r>
+              <w:rPr>
+                <w:rFonts w:ascii="Arial" w:cs="Arial" w:eastAsia="Arial" w:hAnsi="Arial"/>
+                <w:rtl w:val="0"/>
+              </w:rPr>
+              <w:t xml:space="preserve">3</w:t>
+            </w:r>
+          </w:p>
+        </w:tc>
+        <w:tc>
+          <w:tcPr>
+            <w:shd w:fill="auto" w:val="clear"/>
+            <w:vAlign w:val="bottom"/>
+          </w:tcPr>
+          <w:p>
+            <w:pPr>
+              <w:widowControl w:val="1"/>
+              <w:rPr>
+                <w:rFonts w:ascii="Arial" w:cs="Arial" w:eastAsia="Arial" w:hAnsi="Arial"/>
+              </w:rPr>
+            </w:pPr>
+            <w:r>
+              <w:rPr>
+                <w:rFonts w:ascii="Arial" w:cs="Arial" w:eastAsia="Arial" w:hAnsi="Arial"/>
+                <w:rtl w:val="0"/>
+              </w:rPr>
+              <w:t xml:space="preserve">1</w:t>
+            </w:r>
+          </w:p>
+        </w:tc>
+        <w:tc>
+          <w:tcPr>
+            <w:shd w:fill="auto" w:val="clear"/>
+            <w:vAlign w:val="bottom"/>
+          </w:tcPr>
+          <w:p>
+            <w:pPr>
+              <w:widowControl w:val="1"/>
+              <w:rPr>
+                <w:rFonts w:ascii="Arial" w:cs="Arial" w:eastAsia="Arial" w:hAnsi="Arial"/>
+              </w:rPr>
+            </w:pPr>
+            <w:r>
+              <w:rPr>
+                <w:rFonts w:ascii="Arial" w:cs="Arial" w:eastAsia="Arial" w:hAnsi="Arial"/>
+                <w:rtl w:val="0"/>
+              </w:rPr>
+              <w:t xml:space="preserve">0</w:t>
             </w:r>
           </w:p>
         </w:tc>
@@ -880,162 +1057,6 @@
                 <w:rFonts w:ascii="Arial" w:cs="Arial" w:eastAsia="Arial" w:hAnsi="Arial"/>
                 <w:rtl w:val="0"/>
               </w:rPr>
-              <w:t xml:space="preserve">1.2</w:t>
-            </w:r>
-          </w:p>
-        </w:tc>
-        <w:tc>
-          <w:tcPr>
-            <w:shd w:fill="auto" w:val="clear"/>
-            <w:vAlign w:val="bottom"/>
-          </w:tcPr>
-          <w:p>
-            <w:pPr>
-              <w:widowControl w:val="1"/>
-              <w:rPr>
-                <w:rFonts w:ascii="Arial" w:cs="Arial" w:eastAsia="Arial" w:hAnsi="Arial"/>
-              </w:rPr>
-            </w:pPr>
-            <w:r>
-              <w:rPr>
-                <w:rFonts w:ascii="Arial" w:cs="Arial" w:eastAsia="Arial" w:hAnsi="Arial"/>
-                <w:rtl w:val="0"/>
-              </w:rPr>
-              <w:t xml:space="preserve">Complete development of update project</w:t>
-            </w:r>
-          </w:p>
-        </w:tc>
-        <w:tc>
-          <w:tcPr/>
-          <w:p>
-            <w:pPr>
-              <w:widowControl w:val="1"/>
-              <w:rPr>
-                <w:rFonts w:ascii="Arial" w:cs="Arial" w:eastAsia="Arial" w:hAnsi="Arial"/>
-              </w:rPr>
-            </w:pPr>
-            <w:r>
-              <w:rPr>
-                <w:rtl w:val="0"/>
-              </w:rPr>
-            </w:r>
-          </w:p>
-        </w:tc>
-        <w:tc>
-          <w:tcPr>
-            <w:shd w:fill="auto" w:val="clear"/>
-            <w:vAlign w:val="bottom"/>
-          </w:tcPr>
-          <w:p>
-            <w:pPr>
-              <w:widowControl w:val="1"/>
-              <w:rPr>
-                <w:rFonts w:ascii="Arial" w:cs="Arial" w:eastAsia="Arial" w:hAnsi="Arial"/>
-              </w:rPr>
-            </w:pPr>
-            <w:r>
-              <w:rPr>
-                <w:rtl w:val="0"/>
-              </w:rPr>
-            </w:r>
-          </w:p>
-        </w:tc>
-        <w:tc>
-          <w:tcPr>
-            <w:shd w:fill="auto" w:val="clear"/>
-            <w:vAlign w:val="bottom"/>
-          </w:tcPr>
-          <w:p>
-            <w:pPr>
-              <w:widowControl w:val="1"/>
-              <w:rPr>
-                <w:rFonts w:ascii="Arial" w:cs="Arial" w:eastAsia="Arial" w:hAnsi="Arial"/>
-              </w:rPr>
-            </w:pPr>
-            <w:r>
-              <w:rPr>
-                <w:rFonts w:ascii="Arial" w:cs="Arial" w:eastAsia="Arial" w:hAnsi="Arial"/>
-                <w:rtl w:val="0"/>
-              </w:rPr>
-              <w:t xml:space="preserve">Brodie</w:t>
-            </w:r>
-          </w:p>
-        </w:tc>
-        <w:tc>
-          <w:tcPr/>
-          <w:p>
-            <w:pPr>
-              <w:widowControl w:val="1"/>
-              <w:rPr>
-                <w:rFonts w:ascii="Arial" w:cs="Arial" w:eastAsia="Arial" w:hAnsi="Arial"/>
-              </w:rPr>
-            </w:pPr>
-            <w:r>
-              <w:rPr>
-                <w:rFonts w:ascii="Arial" w:cs="Arial" w:eastAsia="Arial" w:hAnsi="Arial"/>
-                <w:rtl w:val="0"/>
-              </w:rPr>
-              <w:t xml:space="preserve">3</w:t>
-            </w:r>
-          </w:p>
-        </w:tc>
-        <w:tc>
-          <w:tcPr>
-            <w:shd w:fill="auto" w:val="clear"/>
-            <w:vAlign w:val="bottom"/>
-          </w:tcPr>
-          <w:p>
-            <w:pPr>
-              <w:widowControl w:val="1"/>
-              <w:rPr>
-                <w:rFonts w:ascii="Arial" w:cs="Arial" w:eastAsia="Arial" w:hAnsi="Arial"/>
-              </w:rPr>
-            </w:pPr>
-            <w:r>
-              <w:rPr>
-                <w:rtl w:val="0"/>
-              </w:rPr>
-            </w:r>
-          </w:p>
-        </w:tc>
-        <w:tc>
-          <w:tcPr>
-            <w:shd w:fill="auto" w:val="clear"/>
-            <w:vAlign w:val="bottom"/>
-          </w:tcPr>
-          <w:p>
-            <w:pPr>
-              <w:widowControl w:val="1"/>
-              <w:rPr>
-                <w:rFonts w:ascii="Arial" w:cs="Arial" w:eastAsia="Arial" w:hAnsi="Arial"/>
-              </w:rPr>
-            </w:pPr>
-            <w:r>
-              <w:rPr>
-                <w:rtl w:val="0"/>
-              </w:rPr>
-            </w:r>
-          </w:p>
-        </w:tc>
-      </w:tr>
-      <w:tr>
-        <w:trPr>
-          <w:trHeight w:val="240" w:hRule="atLeast"/>
-        </w:trPr>
-        <w:tc>
-          <w:tcPr/>
-          <w:p>
-            <w:pPr>
-              <w:widowControl w:val="1"/>
-              <w:rPr>
-                <w:rFonts w:ascii="Arial" w:cs="Arial" w:eastAsia="Arial" w:hAnsi="Arial"/>
-              </w:rPr>
-            </w:pPr>
-            <w:r>
-              <w:rPr>
-                <w:rFonts w:ascii="Arial" w:cs="Arial" w:eastAsia="Arial" w:hAnsi="Arial"/>
-                <w:rtl w:val="0"/>
-              </w:rPr>
               <w:t xml:space="preserve">1.3</w:t>
             </w:r>
           </w:p>
@@ -1063,6 +1084,27 @@
         </w:tc>
         <w:tc>
           <w:tcPr/>
+          <w:p>
+            <w:pPr>
+              <w:widowControl w:val="1"/>
+              <w:rPr>
+                <w:rFonts w:ascii="Arial" w:cs="Arial" w:eastAsia="Arial" w:hAnsi="Arial"/>
+              </w:rPr>
+            </w:pPr>
+            <w:r>
+              <w:rPr>
+                <w:rFonts w:ascii="Arial" w:cs="Arial" w:eastAsia="Arial" w:hAnsi="Arial"/>
+                <w:rtl w:val="0"/>
+              </w:rPr>
+              <w:t xml:space="preserve">Projects can be fully tested </w:t>
+            </w:r>
+          </w:p>
+        </w:tc>
+        <w:tc>
+          <w:tcPr>
+            <w:shd w:fill="auto" w:val="clear"/>
+            <w:vAlign w:val="bottom"/>
+          </w:tcPr>
           <w:p>
             <w:pPr>
               <w:widowControl w:val="1"/>
@@ -1102,25 +1144,6 @@
             </w:pPr>
             <w:r>
               <w:rPr>
-                <w:rtl w:val="0"/>
-              </w:rPr>
-            </w:r>
-          </w:p>
-        </w:tc>
-        <w:tc>
-          <w:tcPr>
-            <w:shd w:fill="auto" w:val="clear"/>
-            <w:vAlign w:val="bottom"/>
-          </w:tcPr>
-          <w:p>
-            <w:pPr>
-              <w:widowControl w:val="1"/>
-              <w:rPr>
-                <w:rFonts w:ascii="Arial" w:cs="Arial" w:eastAsia="Arial" w:hAnsi="Arial"/>
-              </w:rPr>
-            </w:pPr>
-            <w:r>
-              <w:rPr>
                 <w:rFonts w:ascii="Arial" w:cs="Arial" w:eastAsia="Arial" w:hAnsi="Arial"/>
                 <w:rtl w:val="0"/>
               </w:rPr>
@@ -1243,465 +1266,18 @@
             </w:pPr>
             <w:r>
               <w:rPr>
-                <w:rtl w:val="0"/>
-              </w:rPr>
-            </w:r>
-          </w:p>
-        </w:tc>
-        <w:tc>
-          <w:tcPr>
-            <w:shd w:fill="auto" w:val="clear"/>
-            <w:vAlign w:val="bottom"/>
-          </w:tcPr>
-          <w:p>
-            <w:pPr>
-              <w:widowControl w:val="1"/>
-              <w:rPr>
-                <w:rFonts w:ascii="Arial" w:cs="Arial" w:eastAsia="Arial" w:hAnsi="Arial"/>
-              </w:rPr>
-            </w:pPr>
-            <w:r>
-              <w:rPr>
-                <w:rtl w:val="0"/>
-              </w:rPr>
-            </w:r>
-          </w:p>
-        </w:tc>
-        <w:tc>
-          <w:tcPr>
-            <w:shd w:fill="auto" w:val="clear"/>
-            <w:vAlign w:val="bottom"/>
-          </w:tcPr>
-          <w:p>
-            <w:pPr>
-              <w:widowControl w:val="1"/>
-              <w:rPr>
-                <w:rFonts w:ascii="Arial" w:cs="Arial" w:eastAsia="Arial" w:hAnsi="Arial"/>
-              </w:rPr>
-            </w:pPr>
-            <w:r>
-              <w:rPr>
-                <w:rFonts w:ascii="Arial" w:cs="Arial" w:eastAsia="Arial" w:hAnsi="Arial"/>
-                <w:rtl w:val="0"/>
-              </w:rPr>
-              <w:t xml:space="preserve">Jack</w:t>
-            </w:r>
-          </w:p>
-        </w:tc>
-        <w:tc>
-          <w:tcPr/>
-          <w:p>
-            <w:pPr>
-              <w:widowControl w:val="1"/>
-              <w:rPr>
-                <w:rFonts w:ascii="Arial" w:cs="Arial" w:eastAsia="Arial" w:hAnsi="Arial"/>
-              </w:rPr>
-            </w:pPr>
-            <w:r>
-              <w:rPr>
-                <w:rFonts w:ascii="Arial" w:cs="Arial" w:eastAsia="Arial" w:hAnsi="Arial"/>
-                <w:rtl w:val="0"/>
-              </w:rPr>
-              <w:t xml:space="preserve">4</w:t>
-            </w:r>
-          </w:p>
-        </w:tc>
-        <w:tc>
-          <w:tcPr>
-            <w:shd w:fill="auto" w:val="clear"/>
-            <w:vAlign w:val="bottom"/>
-          </w:tcPr>
-          <w:p>
-            <w:pPr>
-              <w:widowControl w:val="1"/>
-              <w:rPr>
-                <w:rFonts w:ascii="Arial" w:cs="Arial" w:eastAsia="Arial" w:hAnsi="Arial"/>
-              </w:rPr>
-            </w:pPr>
-            <w:r>
-              <w:rPr>
-                <w:rtl w:val="0"/>
-              </w:rPr>
-            </w:r>
-          </w:p>
-        </w:tc>
-        <w:tc>
-          <w:tcPr>
-            <w:shd w:fill="auto" w:val="clear"/>
-            <w:vAlign w:val="bottom"/>
-          </w:tcPr>
-          <w:p>
-            <w:pPr>
-              <w:widowControl w:val="1"/>
-              <w:rPr>
-                <w:rFonts w:ascii="Arial" w:cs="Arial" w:eastAsia="Arial" w:hAnsi="Arial"/>
-              </w:rPr>
-            </w:pPr>
-            <w:r>
-              <w:rPr>
-                <w:rtl w:val="0"/>
-              </w:rPr>
-            </w:r>
-          </w:p>
-        </w:tc>
-      </w:tr>
-      <w:tr>
-        <w:trPr>
-          <w:trHeight w:val="240" w:hRule="atLeast"/>
-        </w:trPr>
-        <w:tc>
-          <w:tcPr/>
-          <w:p>
-            <w:pPr>
-              <w:widowControl w:val="1"/>
-              <w:rPr>
-                <w:rFonts w:ascii="Arial" w:cs="Arial" w:eastAsia="Arial" w:hAnsi="Arial"/>
-              </w:rPr>
-            </w:pPr>
-            <w:r>
-              <w:rPr>
-                <w:rFonts w:ascii="Arial" w:cs="Arial" w:eastAsia="Arial" w:hAnsi="Arial"/>
-                <w:rtl w:val="0"/>
-              </w:rPr>
-              <w:t xml:space="preserve">2.2</w:t>
-            </w:r>
-          </w:p>
-        </w:tc>
-        <w:tc>
-          <w:tcPr>
-            <w:shd w:fill="auto" w:val="clear"/>
-            <w:vAlign w:val="bottom"/>
-          </w:tcPr>
-          <w:p>
-            <w:pPr>
-              <w:widowControl w:val="1"/>
-              <w:rPr>
-                <w:rFonts w:ascii="Arial" w:cs="Arial" w:eastAsia="Arial" w:hAnsi="Arial"/>
-              </w:rPr>
-            </w:pPr>
-            <w:r>
-              <w:rPr>
-                <w:rFonts w:ascii="Arial" w:cs="Arial" w:eastAsia="Arial" w:hAnsi="Arial"/>
-                <w:rtl w:val="0"/>
-              </w:rPr>
-              <w:t xml:space="preserve">complete development of update skill</w:t>
-            </w:r>
-          </w:p>
-        </w:tc>
-        <w:tc>
-          <w:tcPr/>
-          <w:p>
-            <w:pPr>
-              <w:widowControl w:val="1"/>
-              <w:rPr>
-                <w:rFonts w:ascii="Arial" w:cs="Arial" w:eastAsia="Arial" w:hAnsi="Arial"/>
-              </w:rPr>
-            </w:pPr>
-            <w:r>
-              <w:rPr>
-                <w:rtl w:val="0"/>
-              </w:rPr>
-            </w:r>
-          </w:p>
-        </w:tc>
-        <w:tc>
-          <w:tcPr>
-            <w:shd w:fill="auto" w:val="clear"/>
-            <w:vAlign w:val="bottom"/>
-          </w:tcPr>
-          <w:p>
-            <w:pPr>
-              <w:widowControl w:val="1"/>
-              <w:rPr>
-                <w:rFonts w:ascii="Arial" w:cs="Arial" w:eastAsia="Arial" w:hAnsi="Arial"/>
-              </w:rPr>
-            </w:pPr>
-            <w:r>
-              <w:rPr>
-                <w:rtl w:val="0"/>
-              </w:rPr>
-            </w:r>
-          </w:p>
-        </w:tc>
-        <w:tc>
-          <w:tcPr>
-            <w:shd w:fill="auto" w:val="clear"/>
-            <w:vAlign w:val="bottom"/>
-          </w:tcPr>
-          <w:p>
-            <w:pPr>
-              <w:widowControl w:val="1"/>
-              <w:rPr>
-                <w:rFonts w:ascii="Arial" w:cs="Arial" w:eastAsia="Arial" w:hAnsi="Arial"/>
-              </w:rPr>
-            </w:pPr>
-            <w:r>
-              <w:rPr>
-                <w:rFonts w:ascii="Arial" w:cs="Arial" w:eastAsia="Arial" w:hAnsi="Arial"/>
-                <w:rtl w:val="0"/>
-              </w:rPr>
-              <w:t xml:space="preserve">Jack</w:t>
-            </w:r>
-          </w:p>
-        </w:tc>
-        <w:tc>
-          <w:tcPr/>
-          <w:p>
-            <w:pPr>
-              <w:widowControl w:val="1"/>
-              <w:rPr>
-                <w:rFonts w:ascii="Arial" w:cs="Arial" w:eastAsia="Arial" w:hAnsi="Arial"/>
-              </w:rPr>
-            </w:pPr>
-            <w:r>
-              <w:rPr>
-                <w:rFonts w:ascii="Arial" w:cs="Arial" w:eastAsia="Arial" w:hAnsi="Arial"/>
-                <w:rtl w:val="0"/>
-              </w:rPr>
-              <w:t xml:space="preserve">4</w:t>
-            </w:r>
-          </w:p>
-        </w:tc>
-        <w:tc>
-          <w:tcPr>
-            <w:shd w:fill="auto" w:val="clear"/>
-            <w:vAlign w:val="bottom"/>
-          </w:tcPr>
-          <w:p>
-            <w:pPr>
-              <w:widowControl w:val="1"/>
-              <w:rPr>
-                <w:rFonts w:ascii="Arial" w:cs="Arial" w:eastAsia="Arial" w:hAnsi="Arial"/>
-              </w:rPr>
-            </w:pPr>
-            <w:r>
-              <w:rPr>
-                <w:rtl w:val="0"/>
-              </w:rPr>
-            </w:r>
-          </w:p>
-        </w:tc>
-        <w:tc>
-          <w:tcPr>
-            <w:shd w:fill="auto" w:val="clear"/>
-            <w:vAlign w:val="bottom"/>
-          </w:tcPr>
-          <w:p>
-            <w:pPr>
-              <w:widowControl w:val="1"/>
-              <w:rPr>
-                <w:rFonts w:ascii="Arial" w:cs="Arial" w:eastAsia="Arial" w:hAnsi="Arial"/>
-              </w:rPr>
-            </w:pPr>
-            <w:r>
-              <w:rPr>
-                <w:rtl w:val="0"/>
-              </w:rPr>
-            </w:r>
-          </w:p>
-        </w:tc>
-      </w:tr>
-      <w:tr>
-        <w:trPr>
-          <w:trHeight w:val="240" w:hRule="atLeast"/>
-        </w:trPr>
-        <w:tc>
-          <w:tcPr/>
-          <w:p>
-            <w:pPr>
-              <w:widowControl w:val="1"/>
-              <w:rPr>
-                <w:rFonts w:ascii="Arial" w:cs="Arial" w:eastAsia="Arial" w:hAnsi="Arial"/>
-              </w:rPr>
-            </w:pPr>
-            <w:r>
-              <w:rPr>
-                <w:rFonts w:ascii="Arial" w:cs="Arial" w:eastAsia="Arial" w:hAnsi="Arial"/>
-                <w:rtl w:val="0"/>
-              </w:rPr>
-              <w:t xml:space="preserve">2.3</w:t>
-            </w:r>
-          </w:p>
-        </w:tc>
-        <w:tc>
-          <w:tcPr>
-            <w:shd w:fill="auto" w:val="clear"/>
-            <w:vAlign w:val="bottom"/>
-          </w:tcPr>
-          <w:p>
-            <w:pPr>
-              <w:widowControl w:val="1"/>
-              <w:rPr>
-                <w:rFonts w:ascii="Arial" w:cs="Arial" w:eastAsia="Arial" w:hAnsi="Arial"/>
-              </w:rPr>
-            </w:pPr>
-            <w:r>
-              <w:rPr>
-                <w:rFonts w:ascii="Arial" w:cs="Arial" w:eastAsia="Arial" w:hAnsi="Arial"/>
-                <w:rtl w:val="0"/>
-              </w:rPr>
-              <w:t xml:space="preserve">complete development of remove skill</w:t>
-            </w:r>
-          </w:p>
-        </w:tc>
-        <w:tc>
-          <w:tcPr/>
-          <w:p>
-            <w:pPr>
-              <w:widowControl w:val="1"/>
-              <w:rPr>
-                <w:rFonts w:ascii="Arial" w:cs="Arial" w:eastAsia="Arial" w:hAnsi="Arial"/>
-              </w:rPr>
-            </w:pPr>
-            <w:r>
-              <w:rPr>
-                <w:rtl w:val="0"/>
-              </w:rPr>
-            </w:r>
-          </w:p>
-        </w:tc>
-        <w:tc>
-          <w:tcPr>
-            <w:shd w:fill="auto" w:val="clear"/>
-            <w:vAlign w:val="bottom"/>
-          </w:tcPr>
-          <w:p>
-            <w:pPr>
-              <w:widowControl w:val="1"/>
-              <w:rPr>
-                <w:rFonts w:ascii="Arial" w:cs="Arial" w:eastAsia="Arial" w:hAnsi="Arial"/>
-              </w:rPr>
-            </w:pPr>
-            <w:r>
-              <w:rPr>
-                <w:rtl w:val="0"/>
-              </w:rPr>
-            </w:r>
-          </w:p>
-        </w:tc>
-        <w:tc>
-          <w:tcPr>
-            <w:shd w:fill="auto" w:val="clear"/>
-            <w:vAlign w:val="bottom"/>
-          </w:tcPr>
-          <w:p>
-            <w:pPr>
-              <w:widowControl w:val="1"/>
-              <w:rPr>
-                <w:rFonts w:ascii="Arial" w:cs="Arial" w:eastAsia="Arial" w:hAnsi="Arial"/>
-              </w:rPr>
-            </w:pPr>
-            <w:r>
-              <w:rPr>
-                <w:rFonts w:ascii="Arial" w:cs="Arial" w:eastAsia="Arial" w:hAnsi="Arial"/>
-                <w:rtl w:val="0"/>
-              </w:rPr>
-              <w:t xml:space="preserve">Jack</w:t>
-            </w:r>
-          </w:p>
-        </w:tc>
-        <w:tc>
-          <w:tcPr/>
-          <w:p>
-            <w:pPr>
-              <w:widowControl w:val="1"/>
-              <w:rPr>
-                <w:rFonts w:ascii="Arial" w:cs="Arial" w:eastAsia="Arial" w:hAnsi="Arial"/>
-              </w:rPr>
-            </w:pPr>
-            <w:r>
-              <w:rPr>
-                <w:rFonts w:ascii="Arial" w:cs="Arial" w:eastAsia="Arial" w:hAnsi="Arial"/>
-                <w:rtl w:val="0"/>
-              </w:rPr>
-              <w:t xml:space="preserve">4</w:t>
-            </w:r>
-          </w:p>
-        </w:tc>
-        <w:tc>
-          <w:tcPr>
-            <w:shd w:fill="auto" w:val="clear"/>
-            <w:vAlign w:val="bottom"/>
-          </w:tcPr>
-          <w:p>
-            <w:pPr>
-              <w:widowControl w:val="1"/>
-              <w:rPr>
-                <w:rFonts w:ascii="Arial" w:cs="Arial" w:eastAsia="Arial" w:hAnsi="Arial"/>
-              </w:rPr>
-            </w:pPr>
-            <w:r>
-              <w:rPr>
-                <w:rtl w:val="0"/>
-              </w:rPr>
-            </w:r>
-          </w:p>
-        </w:tc>
-        <w:tc>
-          <w:tcPr>
-            <w:shd w:fill="auto" w:val="clear"/>
-            <w:vAlign w:val="bottom"/>
-          </w:tcPr>
-          <w:p>
-            <w:pPr>
-              <w:widowControl w:val="1"/>
-              <w:rPr>
-                <w:rFonts w:ascii="Arial" w:cs="Arial" w:eastAsia="Arial" w:hAnsi="Arial"/>
-              </w:rPr>
-            </w:pPr>
-            <w:r>
-              <w:rPr>
-                <w:rtl w:val="0"/>
-              </w:rPr>
-            </w:r>
-          </w:p>
-        </w:tc>
-      </w:tr>
-      <w:tr>
-        <w:trPr>
-          <w:trHeight w:val="240" w:hRule="atLeast"/>
-        </w:trPr>
-        <w:tc>
-          <w:tcPr/>
-          <w:p>
-            <w:pPr>
-              <w:widowControl w:val="1"/>
-              <w:rPr>
-                <w:rFonts w:ascii="Arial" w:cs="Arial" w:eastAsia="Arial" w:hAnsi="Arial"/>
-              </w:rPr>
-            </w:pPr>
-            <w:r>
-              <w:rPr>
-                <w:rFonts w:ascii="Arial" w:cs="Arial" w:eastAsia="Arial" w:hAnsi="Arial"/>
-                <w:rtl w:val="0"/>
-              </w:rPr>
-              <w:t xml:space="preserve">2.4</w:t>
-            </w:r>
-          </w:p>
-        </w:tc>
-        <w:tc>
-          <w:tcPr>
-            <w:shd w:fill="auto" w:val="clear"/>
-            <w:vAlign w:val="bottom"/>
-          </w:tcPr>
-          <w:p>
-            <w:pPr>
-              <w:widowControl w:val="1"/>
-              <w:rPr>
-                <w:rFonts w:ascii="Arial" w:cs="Arial" w:eastAsia="Arial" w:hAnsi="Arial"/>
-              </w:rPr>
-            </w:pPr>
-            <w:r>
-              <w:rPr>
-                <w:rFonts w:ascii="Arial" w:cs="Arial" w:eastAsia="Arial" w:hAnsi="Arial"/>
-                <w:rtl w:val="0"/>
-              </w:rPr>
-              <w:t xml:space="preserve">develop unit tests for skill objects</w:t>
-            </w:r>
-          </w:p>
-        </w:tc>
-        <w:tc>
-          <w:tcPr/>
+                <w:rFonts w:ascii="Arial" w:cs="Arial" w:eastAsia="Arial" w:hAnsi="Arial"/>
+                <w:rtl w:val="0"/>
+              </w:rPr>
+              <w:t xml:space="preserve">Skills can be fully used within system</w:t>
+            </w:r>
+          </w:p>
+        </w:tc>
+        <w:tc>
+          <w:tcPr>
+            <w:shd w:fill="auto" w:val="clear"/>
+            <w:vAlign w:val="bottom"/>
+          </w:tcPr>
           <w:p>
             <w:pPr>
               <w:widowControl w:val="1"/>
@@ -1741,29 +1317,10 @@
             </w:pPr>
             <w:r>
               <w:rPr>
-                <w:rtl w:val="0"/>
-              </w:rPr>
-            </w:r>
-          </w:p>
-        </w:tc>
-        <w:tc>
-          <w:tcPr>
-            <w:shd w:fill="auto" w:val="clear"/>
-            <w:vAlign w:val="bottom"/>
-          </w:tcPr>
-          <w:p>
-            <w:pPr>
-              <w:widowControl w:val="1"/>
-              <w:rPr>
-                <w:rFonts w:ascii="Arial" w:cs="Arial" w:eastAsia="Arial" w:hAnsi="Arial"/>
-              </w:rPr>
-            </w:pPr>
-            <w:r>
-              <w:rPr>
-                <w:rFonts w:ascii="Arial" w:cs="Arial" w:eastAsia="Arial" w:hAnsi="Arial"/>
-                <w:rtl w:val="0"/>
-              </w:rPr>
-              <w:t xml:space="preserve">Matt</w:t>
+                <w:rFonts w:ascii="Arial" w:cs="Arial" w:eastAsia="Arial" w:hAnsi="Arial"/>
+                <w:rtl w:val="0"/>
+              </w:rPr>
+              <w:t xml:space="preserve">Jack</w:t>
             </w:r>
           </w:p>
         </w:tc>
@@ -1846,121 +1403,136 @@
                 <w:rFonts w:ascii="Arial" w:cs="Arial" w:eastAsia="Arial" w:hAnsi="Arial"/>
                 <w:rtl w:val="0"/>
               </w:rPr>
-              <w:t xml:space="preserve">3.1</w:t>
-            </w:r>
-          </w:p>
-        </w:tc>
-        <w:tc>
-          <w:tcPr>
-            <w:shd w:fill="auto" w:val="clear"/>
-            <w:vAlign w:val="bottom"/>
-          </w:tcPr>
-          <w:p>
-            <w:pPr>
-              <w:widowControl w:val="1"/>
-              <w:rPr>
-                <w:rFonts w:ascii="Arial" w:cs="Arial" w:eastAsia="Arial" w:hAnsi="Arial"/>
-              </w:rPr>
-            </w:pPr>
-            <w:r>
-              <w:rPr>
-                <w:rFonts w:ascii="Arial" w:cs="Arial" w:eastAsia="Arial" w:hAnsi="Arial"/>
-                <w:rtl w:val="0"/>
-              </w:rPr>
-              <w:t xml:space="preserve">create use case description for Add system users</w:t>
-            </w:r>
-          </w:p>
-        </w:tc>
-        <w:tc>
-          <w:tcPr/>
-          <w:p>
-            <w:pPr>
-              <w:widowControl w:val="1"/>
-              <w:rPr>
-                <w:rFonts w:ascii="Arial" w:cs="Arial" w:eastAsia="Arial" w:hAnsi="Arial"/>
-              </w:rPr>
-            </w:pPr>
-            <w:r>
-              <w:rPr>
-                <w:rtl w:val="0"/>
-              </w:rPr>
-            </w:r>
-          </w:p>
-        </w:tc>
-        <w:tc>
-          <w:tcPr>
-            <w:shd w:fill="auto" w:val="clear"/>
-            <w:vAlign w:val="bottom"/>
-          </w:tcPr>
-          <w:p>
-            <w:pPr>
-              <w:widowControl w:val="1"/>
-              <w:rPr>
-                <w:rFonts w:ascii="Arial" w:cs="Arial" w:eastAsia="Arial" w:hAnsi="Arial"/>
-              </w:rPr>
-            </w:pPr>
-            <w:r>
-              <w:rPr>
-                <w:rtl w:val="0"/>
-              </w:rPr>
-            </w:r>
-          </w:p>
-        </w:tc>
-        <w:tc>
-          <w:tcPr>
-            <w:shd w:fill="auto" w:val="clear"/>
-            <w:vAlign w:val="bottom"/>
-          </w:tcPr>
-          <w:p>
-            <w:pPr>
-              <w:widowControl w:val="1"/>
-              <w:rPr>
-                <w:rFonts w:ascii="Arial" w:cs="Arial" w:eastAsia="Arial" w:hAnsi="Arial"/>
-              </w:rPr>
-            </w:pPr>
-            <w:r>
-              <w:rPr>
-                <w:rFonts w:ascii="Arial" w:cs="Arial" w:eastAsia="Arial" w:hAnsi="Arial"/>
-                <w:rtl w:val="0"/>
-              </w:rPr>
-              <w:t xml:space="preserve">Brodie</w:t>
-            </w:r>
-          </w:p>
-        </w:tc>
-        <w:tc>
-          <w:tcPr/>
-          <w:p>
-            <w:pPr>
-              <w:widowControl w:val="1"/>
-              <w:rPr>
-                <w:rFonts w:ascii="Arial" w:cs="Arial" w:eastAsia="Arial" w:hAnsi="Arial"/>
-              </w:rPr>
-            </w:pPr>
-            <w:r>
-              <w:rPr>
-                <w:rFonts w:ascii="Arial" w:cs="Arial" w:eastAsia="Arial" w:hAnsi="Arial"/>
-                <w:rtl w:val="0"/>
-              </w:rPr>
-              <w:t xml:space="preserve">2</w:t>
-            </w:r>
-          </w:p>
-        </w:tc>
-        <w:tc>
-          <w:tcPr>
-            <w:shd w:fill="auto" w:val="clear"/>
-            <w:vAlign w:val="bottom"/>
-          </w:tcPr>
-          <w:p>
-            <w:pPr>
-              <w:widowControl w:val="1"/>
-              <w:rPr>
-                <w:rFonts w:ascii="Arial" w:cs="Arial" w:eastAsia="Arial" w:hAnsi="Arial"/>
-              </w:rPr>
-            </w:pPr>
-            <w:r>
-              <w:rPr>
-                <w:rtl w:val="0"/>
-              </w:rPr>
+              <w:t xml:space="preserve">2.2</w:t>
+            </w:r>
+          </w:p>
+        </w:tc>
+        <w:tc>
+          <w:tcPr>
+            <w:shd w:fill="auto" w:val="clear"/>
+            <w:vAlign w:val="bottom"/>
+          </w:tcPr>
+          <w:p>
+            <w:pPr>
+              <w:widowControl w:val="1"/>
+              <w:rPr>
+                <w:rFonts w:ascii="Arial" w:cs="Arial" w:eastAsia="Arial" w:hAnsi="Arial"/>
+              </w:rPr>
+            </w:pPr>
+            <w:r>
+              <w:rPr>
+                <w:rFonts w:ascii="Arial" w:cs="Arial" w:eastAsia="Arial" w:hAnsi="Arial"/>
+                <w:rtl w:val="0"/>
+              </w:rPr>
+              <w:t xml:space="preserve">complete development of update skill</w:t>
+            </w:r>
+          </w:p>
+        </w:tc>
+        <w:tc>
+          <w:tcPr/>
+          <w:p>
+            <w:pPr>
+              <w:widowControl w:val="1"/>
+              <w:rPr>
+                <w:rFonts w:ascii="Arial" w:cs="Arial" w:eastAsia="Arial" w:hAnsi="Arial"/>
+              </w:rPr>
+            </w:pPr>
+            <w:r>
+              <w:rPr>
+                <w:rFonts w:ascii="Arial" w:cs="Arial" w:eastAsia="Arial" w:hAnsi="Arial"/>
+                <w:rtl w:val="0"/>
+              </w:rPr>
+              <w:t xml:space="preserve">Skills can be fully used within system</w:t>
+            </w:r>
+          </w:p>
+        </w:tc>
+        <w:tc>
+          <w:tcPr>
+            <w:shd w:fill="auto" w:val="clear"/>
+            <w:vAlign w:val="bottom"/>
+          </w:tcPr>
+          <w:p>
+            <w:pPr>
+              <w:widowControl w:val="1"/>
+              <w:rPr>
+                <w:rFonts w:ascii="Arial" w:cs="Arial" w:eastAsia="Arial" w:hAnsi="Arial"/>
+              </w:rPr>
+            </w:pPr>
+            <w:hyperlink r:id="rId8">
+              <w:r>
+                <w:rPr>
+                  <w:rFonts w:ascii="Arial" w:cs="Arial" w:eastAsia="Arial" w:hAnsi="Arial"/>
+                  <w:color w:val="1155cc"/>
+                  <w:u w:val="single"/>
+                  <w:rtl w:val="0"/>
+                </w:rPr>
+                <w:t xml:space="preserve">in repository</w:t>
+              </w:r>
+            </w:hyperlink>
+            <w:r>
+              <w:rPr>
+                <w:rtl w:val="0"/>
+              </w:rPr>
+            </w:r>
+          </w:p>
+        </w:tc>
+        <w:tc>
+          <w:tcPr>
+            <w:shd w:fill="auto" w:val="clear"/>
+            <w:vAlign w:val="bottom"/>
+          </w:tcPr>
+          <w:p>
+            <w:pPr>
+              <w:widowControl w:val="1"/>
+              <w:rPr>
+                <w:rFonts w:ascii="Arial" w:cs="Arial" w:eastAsia="Arial" w:hAnsi="Arial"/>
+              </w:rPr>
+            </w:pPr>
+            <w:r>
+              <w:rPr>
+                <w:rFonts w:ascii="Arial" w:cs="Arial" w:eastAsia="Arial" w:hAnsi="Arial"/>
+                <w:rtl w:val="0"/>
+              </w:rPr>
+              <w:t xml:space="preserve">Jack</w:t>
+            </w:r>
+          </w:p>
+        </w:tc>
+        <w:tc>
+          <w:tcPr/>
+          <w:p>
+            <w:pPr>
+              <w:widowControl w:val="1"/>
+              <w:rPr>
+                <w:rFonts w:ascii="Arial" w:cs="Arial" w:eastAsia="Arial" w:hAnsi="Arial"/>
+              </w:rPr>
+            </w:pPr>
+            <w:r>
+              <w:rPr>
+                <w:rFonts w:ascii="Arial" w:cs="Arial" w:eastAsia="Arial" w:hAnsi="Arial"/>
+                <w:rtl w:val="0"/>
+              </w:rPr>
+              <w:t xml:space="preserve">4</w:t>
+            </w:r>
+          </w:p>
+        </w:tc>
+        <w:tc>
+          <w:tcPr>
+            <w:shd w:fill="auto" w:val="clear"/>
+            <w:vAlign w:val="bottom"/>
+          </w:tcPr>
+          <w:p>
+            <w:pPr>
+              <w:widowControl w:val="1"/>
+              <w:rPr>
+                <w:rFonts w:ascii="Arial" w:cs="Arial" w:eastAsia="Arial" w:hAnsi="Arial"/>
+              </w:rPr>
+            </w:pPr>
+            <w:r>
+              <w:rPr>
+                <w:rFonts w:ascii="Arial" w:cs="Arial" w:eastAsia="Arial" w:hAnsi="Arial"/>
+                <w:rtl w:val="0"/>
+              </w:rPr>
+              <w:t xml:space="preserve">4</w:t>
             </w:r>
           </w:p>
         </w:tc>
@@ -2004,121 +1576,136 @@
                 <w:rFonts w:ascii="Arial" w:cs="Arial" w:eastAsia="Arial" w:hAnsi="Arial"/>
                 <w:rtl w:val="0"/>
               </w:rPr>
-              <w:t xml:space="preserve">3.2</w:t>
-            </w:r>
-          </w:p>
-        </w:tc>
-        <w:tc>
-          <w:tcPr>
-            <w:shd w:fill="auto" w:val="clear"/>
-            <w:vAlign w:val="bottom"/>
-          </w:tcPr>
-          <w:p>
-            <w:pPr>
-              <w:widowControl w:val="1"/>
-              <w:rPr>
-                <w:rFonts w:ascii="Arial" w:cs="Arial" w:eastAsia="Arial" w:hAnsi="Arial"/>
-              </w:rPr>
-            </w:pPr>
-            <w:r>
-              <w:rPr>
-                <w:rFonts w:ascii="Arial" w:cs="Arial" w:eastAsia="Arial" w:hAnsi="Arial"/>
-                <w:rtl w:val="0"/>
-              </w:rPr>
-              <w:t xml:space="preserve">create use case description for edit system users</w:t>
-            </w:r>
-          </w:p>
-        </w:tc>
-        <w:tc>
-          <w:tcPr/>
-          <w:p>
-            <w:pPr>
-              <w:widowControl w:val="1"/>
-              <w:rPr>
-                <w:rFonts w:ascii="Arial" w:cs="Arial" w:eastAsia="Arial" w:hAnsi="Arial"/>
-              </w:rPr>
-            </w:pPr>
-            <w:r>
-              <w:rPr>
-                <w:rtl w:val="0"/>
-              </w:rPr>
-            </w:r>
-          </w:p>
-        </w:tc>
-        <w:tc>
-          <w:tcPr>
-            <w:shd w:fill="auto" w:val="clear"/>
-            <w:vAlign w:val="bottom"/>
-          </w:tcPr>
-          <w:p>
-            <w:pPr>
-              <w:widowControl w:val="1"/>
-              <w:rPr>
-                <w:rFonts w:ascii="Arial" w:cs="Arial" w:eastAsia="Arial" w:hAnsi="Arial"/>
-              </w:rPr>
-            </w:pPr>
-            <w:r>
-              <w:rPr>
-                <w:rtl w:val="0"/>
-              </w:rPr>
-            </w:r>
-          </w:p>
-        </w:tc>
-        <w:tc>
-          <w:tcPr>
-            <w:shd w:fill="auto" w:val="clear"/>
-            <w:vAlign w:val="bottom"/>
-          </w:tcPr>
-          <w:p>
-            <w:pPr>
-              <w:widowControl w:val="1"/>
-              <w:rPr>
-                <w:rFonts w:ascii="Arial" w:cs="Arial" w:eastAsia="Arial" w:hAnsi="Arial"/>
-              </w:rPr>
-            </w:pPr>
-            <w:r>
-              <w:rPr>
-                <w:rFonts w:ascii="Arial" w:cs="Arial" w:eastAsia="Arial" w:hAnsi="Arial"/>
-                <w:rtl w:val="0"/>
-              </w:rPr>
-              <w:t xml:space="preserve">Aaron</w:t>
-            </w:r>
-          </w:p>
-        </w:tc>
-        <w:tc>
-          <w:tcPr/>
-          <w:p>
-            <w:pPr>
-              <w:widowControl w:val="1"/>
-              <w:rPr>
-                <w:rFonts w:ascii="Arial" w:cs="Arial" w:eastAsia="Arial" w:hAnsi="Arial"/>
-              </w:rPr>
-            </w:pPr>
-            <w:r>
-              <w:rPr>
-                <w:rFonts w:ascii="Arial" w:cs="Arial" w:eastAsia="Arial" w:hAnsi="Arial"/>
-                <w:rtl w:val="0"/>
-              </w:rPr>
-              <w:t xml:space="preserve">2</w:t>
-            </w:r>
-          </w:p>
-        </w:tc>
-        <w:tc>
-          <w:tcPr>
-            <w:shd w:fill="auto" w:val="clear"/>
-            <w:vAlign w:val="bottom"/>
-          </w:tcPr>
-          <w:p>
-            <w:pPr>
-              <w:widowControl w:val="1"/>
-              <w:rPr>
-                <w:rFonts w:ascii="Arial" w:cs="Arial" w:eastAsia="Arial" w:hAnsi="Arial"/>
-              </w:rPr>
-            </w:pPr>
-            <w:r>
-              <w:rPr>
-                <w:rtl w:val="0"/>
-              </w:rPr>
+              <w:t xml:space="preserve">2.3</w:t>
+            </w:r>
+          </w:p>
+        </w:tc>
+        <w:tc>
+          <w:tcPr>
+            <w:shd w:fill="auto" w:val="clear"/>
+            <w:vAlign w:val="bottom"/>
+          </w:tcPr>
+          <w:p>
+            <w:pPr>
+              <w:widowControl w:val="1"/>
+              <w:rPr>
+                <w:rFonts w:ascii="Arial" w:cs="Arial" w:eastAsia="Arial" w:hAnsi="Arial"/>
+              </w:rPr>
+            </w:pPr>
+            <w:r>
+              <w:rPr>
+                <w:rFonts w:ascii="Arial" w:cs="Arial" w:eastAsia="Arial" w:hAnsi="Arial"/>
+                <w:rtl w:val="0"/>
+              </w:rPr>
+              <w:t xml:space="preserve">complete development of remove skill</w:t>
+            </w:r>
+          </w:p>
+        </w:tc>
+        <w:tc>
+          <w:tcPr/>
+          <w:p>
+            <w:pPr>
+              <w:widowControl w:val="1"/>
+              <w:rPr>
+                <w:rFonts w:ascii="Arial" w:cs="Arial" w:eastAsia="Arial" w:hAnsi="Arial"/>
+              </w:rPr>
+            </w:pPr>
+            <w:r>
+              <w:rPr>
+                <w:rFonts w:ascii="Arial" w:cs="Arial" w:eastAsia="Arial" w:hAnsi="Arial"/>
+                <w:rtl w:val="0"/>
+              </w:rPr>
+              <w:t xml:space="preserve">Skills can be fully used within system</w:t>
+            </w:r>
+          </w:p>
+        </w:tc>
+        <w:tc>
+          <w:tcPr>
+            <w:shd w:fill="auto" w:val="clear"/>
+            <w:vAlign w:val="bottom"/>
+          </w:tcPr>
+          <w:p>
+            <w:pPr>
+              <w:widowControl w:val="1"/>
+              <w:rPr>
+                <w:rFonts w:ascii="Arial" w:cs="Arial" w:eastAsia="Arial" w:hAnsi="Arial"/>
+              </w:rPr>
+            </w:pPr>
+            <w:hyperlink r:id="rId9">
+              <w:r>
+                <w:rPr>
+                  <w:rFonts w:ascii="Arial" w:cs="Arial" w:eastAsia="Arial" w:hAnsi="Arial"/>
+                  <w:color w:val="1155cc"/>
+                  <w:u w:val="single"/>
+                  <w:rtl w:val="0"/>
+                </w:rPr>
+                <w:t xml:space="preserve">in repository</w:t>
+              </w:r>
+            </w:hyperlink>
+            <w:r>
+              <w:rPr>
+                <w:rtl w:val="0"/>
+              </w:rPr>
+            </w:r>
+          </w:p>
+        </w:tc>
+        <w:tc>
+          <w:tcPr>
+            <w:shd w:fill="auto" w:val="clear"/>
+            <w:vAlign w:val="bottom"/>
+          </w:tcPr>
+          <w:p>
+            <w:pPr>
+              <w:widowControl w:val="1"/>
+              <w:rPr>
+                <w:rFonts w:ascii="Arial" w:cs="Arial" w:eastAsia="Arial" w:hAnsi="Arial"/>
+              </w:rPr>
+            </w:pPr>
+            <w:r>
+              <w:rPr>
+                <w:rFonts w:ascii="Arial" w:cs="Arial" w:eastAsia="Arial" w:hAnsi="Arial"/>
+                <w:rtl w:val="0"/>
+              </w:rPr>
+              <w:t xml:space="preserve">Jack</w:t>
+            </w:r>
+          </w:p>
+        </w:tc>
+        <w:tc>
+          <w:tcPr/>
+          <w:p>
+            <w:pPr>
+              <w:widowControl w:val="1"/>
+              <w:rPr>
+                <w:rFonts w:ascii="Arial" w:cs="Arial" w:eastAsia="Arial" w:hAnsi="Arial"/>
+              </w:rPr>
+            </w:pPr>
+            <w:r>
+              <w:rPr>
+                <w:rFonts w:ascii="Arial" w:cs="Arial" w:eastAsia="Arial" w:hAnsi="Arial"/>
+                <w:rtl w:val="0"/>
+              </w:rPr>
+              <w:t xml:space="preserve">4</w:t>
+            </w:r>
+          </w:p>
+        </w:tc>
+        <w:tc>
+          <w:tcPr>
+            <w:shd w:fill="auto" w:val="clear"/>
+            <w:vAlign w:val="bottom"/>
+          </w:tcPr>
+          <w:p>
+            <w:pPr>
+              <w:widowControl w:val="1"/>
+              <w:rPr>
+                <w:rFonts w:ascii="Arial" w:cs="Arial" w:eastAsia="Arial" w:hAnsi="Arial"/>
+              </w:rPr>
+            </w:pPr>
+            <w:r>
+              <w:rPr>
+                <w:rFonts w:ascii="Arial" w:cs="Arial" w:eastAsia="Arial" w:hAnsi="Arial"/>
+                <w:rtl w:val="0"/>
+              </w:rPr>
+              <w:t xml:space="preserve">4</w:t>
             </w:r>
           </w:p>
         </w:tc>
@@ -2162,140 +1749,157 @@
                 <w:rFonts w:ascii="Arial" w:cs="Arial" w:eastAsia="Arial" w:hAnsi="Arial"/>
                 <w:rtl w:val="0"/>
               </w:rPr>
-              <w:t xml:space="preserve">3.3</w:t>
-            </w:r>
-          </w:p>
-        </w:tc>
-        <w:tc>
-          <w:tcPr>
-            <w:shd w:fill="auto" w:val="clear"/>
-            <w:vAlign w:val="bottom"/>
-          </w:tcPr>
-          <w:p>
-            <w:pPr>
-              <w:widowControl w:val="1"/>
-              <w:rPr>
-                <w:rFonts w:ascii="Arial" w:cs="Arial" w:eastAsia="Arial" w:hAnsi="Arial"/>
-              </w:rPr>
-            </w:pPr>
-            <w:r>
-              <w:rPr>
-                <w:rFonts w:ascii="Arial" w:cs="Arial" w:eastAsia="Arial" w:hAnsi="Arial"/>
-                <w:rtl w:val="0"/>
-              </w:rPr>
-              <w:t xml:space="preserve">create use case description for remove system users</w:t>
-            </w:r>
-          </w:p>
-        </w:tc>
-        <w:tc>
-          <w:tcPr/>
-          <w:p>
-            <w:pPr>
-              <w:widowControl w:val="1"/>
-              <w:rPr>
-                <w:rFonts w:ascii="Arial" w:cs="Arial" w:eastAsia="Arial" w:hAnsi="Arial"/>
-              </w:rPr>
-            </w:pPr>
-            <w:r>
-              <w:rPr>
-                <w:rtl w:val="0"/>
-              </w:rPr>
-            </w:r>
-          </w:p>
-        </w:tc>
-        <w:tc>
-          <w:tcPr>
-            <w:shd w:fill="auto" w:val="clear"/>
-            <w:vAlign w:val="bottom"/>
-          </w:tcPr>
-          <w:p>
-            <w:pPr>
-              <w:widowControl w:val="1"/>
-              <w:rPr>
-                <w:rFonts w:ascii="Arial" w:cs="Arial" w:eastAsia="Arial" w:hAnsi="Arial"/>
-              </w:rPr>
-            </w:pPr>
-            <w:r>
-              <w:rPr>
-                <w:rtl w:val="0"/>
-              </w:rPr>
-            </w:r>
-          </w:p>
-        </w:tc>
-        <w:tc>
-          <w:tcPr>
-            <w:shd w:fill="auto" w:val="clear"/>
-            <w:vAlign w:val="bottom"/>
-          </w:tcPr>
-          <w:p>
-            <w:pPr>
-              <w:widowControl w:val="1"/>
-              <w:rPr>
-                <w:rFonts w:ascii="Arial" w:cs="Arial" w:eastAsia="Arial" w:hAnsi="Arial"/>
-              </w:rPr>
-            </w:pPr>
-            <w:r>
-              <w:rPr>
-                <w:rFonts w:ascii="Arial" w:cs="Arial" w:eastAsia="Arial" w:hAnsi="Arial"/>
-                <w:rtl w:val="0"/>
-              </w:rPr>
-              <w:t xml:space="preserve">Aaron</w:t>
-            </w:r>
-          </w:p>
-        </w:tc>
-        <w:tc>
-          <w:tcPr/>
-          <w:p>
-            <w:pPr>
-              <w:widowControl w:val="1"/>
-              <w:rPr>
-                <w:rFonts w:ascii="Arial" w:cs="Arial" w:eastAsia="Arial" w:hAnsi="Arial"/>
-              </w:rPr>
-            </w:pPr>
-            <w:r>
-              <w:rPr>
-                <w:rFonts w:ascii="Arial" w:cs="Arial" w:eastAsia="Arial" w:hAnsi="Arial"/>
-                <w:rtl w:val="0"/>
-              </w:rPr>
-              <w:t xml:space="preserve">2</w:t>
-            </w:r>
-          </w:p>
-        </w:tc>
-        <w:tc>
-          <w:tcPr>
-            <w:shd w:fill="auto" w:val="clear"/>
-            <w:vAlign w:val="bottom"/>
-          </w:tcPr>
-          <w:p>
-            <w:pPr>
-              <w:widowControl w:val="1"/>
-              <w:rPr>
-                <w:rFonts w:ascii="Arial" w:cs="Arial" w:eastAsia="Arial" w:hAnsi="Arial"/>
-              </w:rPr>
-            </w:pPr>
-            <w:r>
-              <w:rPr>
-                <w:rtl w:val="0"/>
-              </w:rPr>
-            </w:r>
-          </w:p>
-        </w:tc>
-        <w:tc>
-          <w:tcPr>
-            <w:shd w:fill="auto" w:val="clear"/>
-            <w:vAlign w:val="bottom"/>
-          </w:tcPr>
-          <w:p>
-            <w:pPr>
-              <w:widowControl w:val="1"/>
-              <w:rPr>
-                <w:rFonts w:ascii="Arial" w:cs="Arial" w:eastAsia="Arial" w:hAnsi="Arial"/>
-              </w:rPr>
-            </w:pPr>
-            <w:r>
-              <w:rPr>
-                <w:rtl w:val="0"/>
-              </w:rPr>
+              <w:t xml:space="preserve">2.4</w:t>
+            </w:r>
+          </w:p>
+        </w:tc>
+        <w:tc>
+          <w:tcPr>
+            <w:shd w:fill="auto" w:val="clear"/>
+            <w:vAlign w:val="bottom"/>
+          </w:tcPr>
+          <w:p>
+            <w:pPr>
+              <w:widowControl w:val="1"/>
+              <w:rPr>
+                <w:rFonts w:ascii="Arial" w:cs="Arial" w:eastAsia="Arial" w:hAnsi="Arial"/>
+              </w:rPr>
+            </w:pPr>
+            <w:r>
+              <w:rPr>
+                <w:rFonts w:ascii="Arial" w:cs="Arial" w:eastAsia="Arial" w:hAnsi="Arial"/>
+                <w:rtl w:val="0"/>
+              </w:rPr>
+              <w:t xml:space="preserve">develop unit tests for skill objects</w:t>
+            </w:r>
+          </w:p>
+        </w:tc>
+        <w:tc>
+          <w:tcPr/>
+          <w:p>
+            <w:pPr>
+              <w:widowControl w:val="1"/>
+              <w:rPr>
+                <w:rFonts w:ascii="Arial" w:cs="Arial" w:eastAsia="Arial" w:hAnsi="Arial"/>
+              </w:rPr>
+            </w:pPr>
+            <w:r>
+              <w:rPr>
+                <w:rFonts w:ascii="Arial" w:cs="Arial" w:eastAsia="Arial" w:hAnsi="Arial"/>
+                <w:rtl w:val="0"/>
+              </w:rPr>
+              <w:t xml:space="preserve">Skills are unit tested</w:t>
+            </w:r>
+          </w:p>
+        </w:tc>
+        <w:tc>
+          <w:tcPr>
+            <w:shd w:fill="auto" w:val="clear"/>
+            <w:vAlign w:val="bottom"/>
+          </w:tcPr>
+          <w:p>
+            <w:pPr>
+              <w:widowControl w:val="1"/>
+              <w:rPr>
+                <w:rFonts w:ascii="Arial" w:cs="Arial" w:eastAsia="Arial" w:hAnsi="Arial"/>
+              </w:rPr>
+            </w:pPr>
+            <w:hyperlink r:id="rId10">
+              <w:r>
+                <w:rPr>
+                  <w:rFonts w:ascii="Arial" w:cs="Arial" w:eastAsia="Arial" w:hAnsi="Arial"/>
+                  <w:color w:val="1155cc"/>
+                  <w:u w:val="single"/>
+                  <w:rtl w:val="0"/>
+                </w:rPr>
+                <w:t xml:space="preserve">in repository</w:t>
+              </w:r>
+            </w:hyperlink>
+            <w:r>
+              <w:rPr>
+                <w:rtl w:val="0"/>
+              </w:rPr>
+            </w:r>
+          </w:p>
+        </w:tc>
+        <w:tc>
+          <w:tcPr>
+            <w:shd w:fill="auto" w:val="clear"/>
+            <w:vAlign w:val="bottom"/>
+          </w:tcPr>
+          <w:p>
+            <w:pPr>
+              <w:widowControl w:val="1"/>
+              <w:rPr>
+                <w:rFonts w:ascii="Arial" w:cs="Arial" w:eastAsia="Arial" w:hAnsi="Arial"/>
+              </w:rPr>
+            </w:pPr>
+            <w:r>
+              <w:rPr>
+                <w:rFonts w:ascii="Arial" w:cs="Arial" w:eastAsia="Arial" w:hAnsi="Arial"/>
+                <w:rtl w:val="0"/>
+              </w:rPr>
+              <w:t xml:space="preserve">Matt</w:t>
+            </w:r>
+          </w:p>
+        </w:tc>
+        <w:tc>
+          <w:tcPr/>
+          <w:p>
+            <w:pPr>
+              <w:widowControl w:val="1"/>
+              <w:rPr>
+                <w:rFonts w:ascii="Arial" w:cs="Arial" w:eastAsia="Arial" w:hAnsi="Arial"/>
+              </w:rPr>
+            </w:pPr>
+            <w:r>
+              <w:rPr>
+                <w:rFonts w:ascii="Arial" w:cs="Arial" w:eastAsia="Arial" w:hAnsi="Arial"/>
+                <w:rtl w:val="0"/>
+              </w:rPr>
+              <w:t xml:space="preserve">4</w:t>
+            </w:r>
+          </w:p>
+        </w:tc>
+        <w:tc>
+          <w:tcPr>
+            <w:shd w:fill="auto" w:val="clear"/>
+            <w:vAlign w:val="bottom"/>
+          </w:tcPr>
+          <w:p>
+            <w:pPr>
+              <w:widowControl w:val="1"/>
+              <w:rPr>
+                <w:rFonts w:ascii="Arial" w:cs="Arial" w:eastAsia="Arial" w:hAnsi="Arial"/>
+              </w:rPr>
+            </w:pPr>
+            <w:r>
+              <w:rPr>
+                <w:rFonts w:ascii="Arial" w:cs="Arial" w:eastAsia="Arial" w:hAnsi="Arial"/>
+                <w:rtl w:val="0"/>
+              </w:rPr>
+              <w:t xml:space="preserve">4</w:t>
+            </w:r>
+          </w:p>
+        </w:tc>
+        <w:tc>
+          <w:tcPr>
+            <w:shd w:fill="auto" w:val="clear"/>
+            <w:vAlign w:val="bottom"/>
+          </w:tcPr>
+          <w:p>
+            <w:pPr>
+              <w:widowControl w:val="1"/>
+              <w:rPr>
+                <w:rFonts w:ascii="Arial" w:cs="Arial" w:eastAsia="Arial" w:hAnsi="Arial"/>
+              </w:rPr>
+            </w:pPr>
+            <w:r>
+              <w:rPr>
+                <w:rFonts w:ascii="Arial" w:cs="Arial" w:eastAsia="Arial" w:hAnsi="Arial"/>
+                <w:rtl w:val="0"/>
+              </w:rPr>
+              <w:t xml:space="preserve">0</w:t>
             </w:r>
           </w:p>
         </w:tc>
@@ -2318,136 +1922,157 @@
                 <w:rFonts w:ascii="Arial" w:cs="Arial" w:eastAsia="Arial" w:hAnsi="Arial"/>
                 <w:rtl w:val="0"/>
               </w:rPr>
-              <w:t xml:space="preserve">3.4</w:t>
-            </w:r>
-          </w:p>
-        </w:tc>
-        <w:tc>
-          <w:tcPr>
-            <w:shd w:fill="auto" w:val="clear"/>
-            <w:vAlign w:val="bottom"/>
-          </w:tcPr>
-          <w:p>
-            <w:pPr>
-              <w:widowControl w:val="1"/>
-              <w:rPr>
-                <w:rFonts w:ascii="Arial" w:cs="Arial" w:eastAsia="Arial" w:hAnsi="Arial"/>
-              </w:rPr>
-            </w:pPr>
-            <w:r>
-              <w:rPr>
-                <w:rFonts w:ascii="Arial" w:cs="Arial" w:eastAsia="Arial" w:hAnsi="Arial"/>
-                <w:rtl w:val="0"/>
-              </w:rPr>
-              <w:t xml:space="preserve">Develop wireframes for system user functionality</w:t>
-            </w:r>
-          </w:p>
-        </w:tc>
-        <w:tc>
-          <w:tcPr/>
-          <w:p>
-            <w:pPr>
-              <w:widowControl w:val="1"/>
-              <w:rPr>
-                <w:rFonts w:ascii="Arial" w:cs="Arial" w:eastAsia="Arial" w:hAnsi="Arial"/>
-              </w:rPr>
-            </w:pPr>
-            <w:r>
-              <w:rPr>
-                <w:rtl w:val="0"/>
-              </w:rPr>
-            </w:r>
-          </w:p>
-        </w:tc>
-        <w:tc>
-          <w:tcPr>
-            <w:shd w:fill="auto" w:val="clear"/>
-            <w:vAlign w:val="bottom"/>
-          </w:tcPr>
-          <w:p>
-            <w:pPr>
-              <w:widowControl w:val="1"/>
-              <w:rPr>
-                <w:rFonts w:ascii="Arial" w:cs="Arial" w:eastAsia="Arial" w:hAnsi="Arial"/>
-              </w:rPr>
-            </w:pPr>
-            <w:r>
-              <w:rPr>
-                <w:rtl w:val="0"/>
-              </w:rPr>
-            </w:r>
-          </w:p>
-        </w:tc>
-        <w:tc>
-          <w:tcPr>
-            <w:shd w:fill="auto" w:val="clear"/>
-            <w:vAlign w:val="bottom"/>
-          </w:tcPr>
-          <w:p>
-            <w:pPr>
-              <w:widowControl w:val="1"/>
-              <w:rPr>
-                <w:rFonts w:ascii="Arial" w:cs="Arial" w:eastAsia="Arial" w:hAnsi="Arial"/>
-              </w:rPr>
-            </w:pPr>
-            <w:r>
-              <w:rPr>
-                <w:rtl w:val="0"/>
-              </w:rPr>
-            </w:r>
-          </w:p>
-        </w:tc>
-        <w:tc>
-          <w:tcPr/>
-          <w:p>
-            <w:pPr>
-              <w:widowControl w:val="1"/>
-              <w:rPr>
-                <w:rFonts w:ascii="Arial" w:cs="Arial" w:eastAsia="Arial" w:hAnsi="Arial"/>
-              </w:rPr>
-            </w:pPr>
-            <w:r>
-              <w:rPr>
-                <w:rtl w:val="0"/>
-              </w:rPr>
-            </w:r>
-          </w:p>
-        </w:tc>
-        <w:tc>
-          <w:tcPr>
-            <w:shd w:fill="auto" w:val="clear"/>
-            <w:vAlign w:val="bottom"/>
-          </w:tcPr>
-          <w:p>
-            <w:pPr>
-              <w:widowControl w:val="1"/>
-              <w:rPr>
-                <w:rFonts w:ascii="Arial" w:cs="Arial" w:eastAsia="Arial" w:hAnsi="Arial"/>
-              </w:rPr>
-            </w:pPr>
-            <w:r>
-              <w:rPr>
-                <w:rtl w:val="0"/>
-              </w:rPr>
-            </w:r>
-          </w:p>
-        </w:tc>
-        <w:tc>
-          <w:tcPr>
-            <w:shd w:fill="auto" w:val="clear"/>
-            <w:vAlign w:val="bottom"/>
-          </w:tcPr>
-          <w:p>
-            <w:pPr>
-              <w:widowControl w:val="1"/>
-              <w:rPr>
-                <w:rFonts w:ascii="Arial" w:cs="Arial" w:eastAsia="Arial" w:hAnsi="Arial"/>
-              </w:rPr>
-            </w:pPr>
-            <w:r>
-              <w:rPr>
-                <w:rtl w:val="0"/>
-              </w:rPr>
+              <w:t xml:space="preserve">3.1</w:t>
+            </w:r>
+          </w:p>
+        </w:tc>
+        <w:tc>
+          <w:tcPr>
+            <w:shd w:fill="auto" w:val="clear"/>
+            <w:vAlign w:val="bottom"/>
+          </w:tcPr>
+          <w:p>
+            <w:pPr>
+              <w:widowControl w:val="1"/>
+              <w:rPr>
+                <w:rFonts w:ascii="Arial" w:cs="Arial" w:eastAsia="Arial" w:hAnsi="Arial"/>
+              </w:rPr>
+            </w:pPr>
+            <w:r>
+              <w:rPr>
+                <w:rFonts w:ascii="Arial" w:cs="Arial" w:eastAsia="Arial" w:hAnsi="Arial"/>
+                <w:rtl w:val="0"/>
+              </w:rPr>
+              <w:t xml:space="preserve">create use case description for Add system users</w:t>
+            </w:r>
+          </w:p>
+        </w:tc>
+        <w:tc>
+          <w:tcPr/>
+          <w:p>
+            <w:pPr>
+              <w:widowControl w:val="1"/>
+              <w:rPr>
+                <w:rFonts w:ascii="Arial" w:cs="Arial" w:eastAsia="Arial" w:hAnsi="Arial"/>
+              </w:rPr>
+            </w:pPr>
+            <w:r>
+              <w:rPr>
+                <w:rFonts w:ascii="Arial" w:cs="Arial" w:eastAsia="Arial" w:hAnsi="Arial"/>
+                <w:rtl w:val="0"/>
+              </w:rPr>
+              <w:t xml:space="preserve">Development of add system users can begin</w:t>
+            </w:r>
+          </w:p>
+        </w:tc>
+        <w:tc>
+          <w:tcPr>
+            <w:shd w:fill="auto" w:val="clear"/>
+            <w:vAlign w:val="bottom"/>
+          </w:tcPr>
+          <w:p>
+            <w:pPr>
+              <w:widowControl w:val="1"/>
+              <w:rPr>
+                <w:rFonts w:ascii="Arial" w:cs="Arial" w:eastAsia="Arial" w:hAnsi="Arial"/>
+              </w:rPr>
+            </w:pPr>
+            <w:hyperlink r:id="rId11">
+              <w:r>
+                <w:rPr>
+                  <w:rFonts w:ascii="Arial" w:cs="Arial" w:eastAsia="Arial" w:hAnsi="Arial"/>
+                  <w:color w:val="1155cc"/>
+                  <w:u w:val="single"/>
+                  <w:rtl w:val="0"/>
+                </w:rPr>
+                <w:t xml:space="preserve">In repository</w:t>
+              </w:r>
+            </w:hyperlink>
+            <w:r>
+              <w:rPr>
+                <w:rtl w:val="0"/>
+              </w:rPr>
+            </w:r>
+          </w:p>
+        </w:tc>
+        <w:tc>
+          <w:tcPr>
+            <w:shd w:fill="auto" w:val="clear"/>
+            <w:vAlign w:val="bottom"/>
+          </w:tcPr>
+          <w:p>
+            <w:pPr>
+              <w:widowControl w:val="1"/>
+              <w:rPr>
+                <w:rFonts w:ascii="Arial" w:cs="Arial" w:eastAsia="Arial" w:hAnsi="Arial"/>
+              </w:rPr>
+            </w:pPr>
+            <w:r>
+              <w:rPr>
+                <w:rFonts w:ascii="Arial" w:cs="Arial" w:eastAsia="Arial" w:hAnsi="Arial"/>
+                <w:rtl w:val="0"/>
+              </w:rPr>
+              <w:t xml:space="preserve">Brodie</w:t>
+            </w:r>
+          </w:p>
+        </w:tc>
+        <w:tc>
+          <w:tcPr/>
+          <w:p>
+            <w:pPr>
+              <w:widowControl w:val="1"/>
+              <w:rPr>
+                <w:rFonts w:ascii="Arial" w:cs="Arial" w:eastAsia="Arial" w:hAnsi="Arial"/>
+              </w:rPr>
+            </w:pPr>
+            <w:r>
+              <w:rPr>
+                <w:rFonts w:ascii="Arial" w:cs="Arial" w:eastAsia="Arial" w:hAnsi="Arial"/>
+                <w:rtl w:val="0"/>
+              </w:rPr>
+              <w:t xml:space="preserve">2</w:t>
+            </w:r>
+          </w:p>
+        </w:tc>
+        <w:tc>
+          <w:tcPr>
+            <w:shd w:fill="auto" w:val="clear"/>
+            <w:vAlign w:val="bottom"/>
+          </w:tcPr>
+          <w:p>
+            <w:pPr>
+              <w:widowControl w:val="1"/>
+              <w:rPr>
+                <w:rFonts w:ascii="Arial" w:cs="Arial" w:eastAsia="Arial" w:hAnsi="Arial"/>
+              </w:rPr>
+            </w:pPr>
+            <w:r>
+              <w:rPr>
+                <w:rFonts w:ascii="Arial" w:cs="Arial" w:eastAsia="Arial" w:hAnsi="Arial"/>
+                <w:rtl w:val="0"/>
+              </w:rPr>
+              <w:t xml:space="preserve">2</w:t>
+            </w:r>
+          </w:p>
+        </w:tc>
+        <w:tc>
+          <w:tcPr>
+            <w:shd w:fill="auto" w:val="clear"/>
+            <w:vAlign w:val="bottom"/>
+          </w:tcPr>
+          <w:p>
+            <w:pPr>
+              <w:widowControl w:val="1"/>
+              <w:rPr>
+                <w:rFonts w:ascii="Arial" w:cs="Arial" w:eastAsia="Arial" w:hAnsi="Arial"/>
+              </w:rPr>
+            </w:pPr>
+            <w:r>
+              <w:rPr>
+                <w:rFonts w:ascii="Arial" w:cs="Arial" w:eastAsia="Arial" w:hAnsi="Arial"/>
+                <w:rtl w:val="0"/>
+              </w:rPr>
+              <w:t xml:space="preserve">0</w:t>
             </w:r>
           </w:p>
         </w:tc>
@@ -2470,59 +2095,72 @@
                 <w:rFonts w:ascii="Arial" w:cs="Arial" w:eastAsia="Arial" w:hAnsi="Arial"/>
                 <w:rtl w:val="0"/>
               </w:rPr>
-              <w:t xml:space="preserve">3.5</w:t>
-            </w:r>
-          </w:p>
-        </w:tc>
-        <w:tc>
-          <w:tcPr>
-            <w:shd w:fill="auto" w:val="clear"/>
-            <w:vAlign w:val="bottom"/>
-          </w:tcPr>
-          <w:p>
-            <w:pPr>
-              <w:widowControl w:val="1"/>
-              <w:rPr>
-                <w:rFonts w:ascii="Arial" w:cs="Arial" w:eastAsia="Arial" w:hAnsi="Arial"/>
-              </w:rPr>
-            </w:pPr>
-            <w:r>
-              <w:rPr>
-                <w:rFonts w:ascii="Arial" w:cs="Arial" w:eastAsia="Arial" w:hAnsi="Arial"/>
-                <w:rtl w:val="0"/>
-              </w:rPr>
-              <w:t xml:space="preserve">develop pages required for adding system users</w:t>
-            </w:r>
-          </w:p>
-        </w:tc>
-        <w:tc>
-          <w:tcPr/>
-          <w:p>
-            <w:pPr>
-              <w:widowControl w:val="1"/>
-              <w:rPr>
-                <w:rFonts w:ascii="Arial" w:cs="Arial" w:eastAsia="Arial" w:hAnsi="Arial"/>
-              </w:rPr>
-            </w:pPr>
-            <w:r>
-              <w:rPr>
-                <w:rtl w:val="0"/>
-              </w:rPr>
-            </w:r>
-          </w:p>
-        </w:tc>
-        <w:tc>
-          <w:tcPr>
-            <w:shd w:fill="auto" w:val="clear"/>
-            <w:vAlign w:val="bottom"/>
-          </w:tcPr>
-          <w:p>
-            <w:pPr>
-              <w:widowControl w:val="1"/>
-              <w:rPr>
-                <w:rFonts w:ascii="Arial" w:cs="Arial" w:eastAsia="Arial" w:hAnsi="Arial"/>
-              </w:rPr>
-            </w:pPr>
+              <w:t xml:space="preserve">3.2</w:t>
+            </w:r>
+          </w:p>
+        </w:tc>
+        <w:tc>
+          <w:tcPr>
+            <w:shd w:fill="auto" w:val="clear"/>
+            <w:vAlign w:val="bottom"/>
+          </w:tcPr>
+          <w:p>
+            <w:pPr>
+              <w:widowControl w:val="1"/>
+              <w:rPr>
+                <w:rFonts w:ascii="Arial" w:cs="Arial" w:eastAsia="Arial" w:hAnsi="Arial"/>
+              </w:rPr>
+            </w:pPr>
+            <w:r>
+              <w:rPr>
+                <w:rFonts w:ascii="Arial" w:cs="Arial" w:eastAsia="Arial" w:hAnsi="Arial"/>
+                <w:rtl w:val="0"/>
+              </w:rPr>
+              <w:t xml:space="preserve">create use case description for edit system users</w:t>
+            </w:r>
+          </w:p>
+        </w:tc>
+        <w:tc>
+          <w:tcPr/>
+          <w:p>
+            <w:pPr>
+              <w:widowControl w:val="1"/>
+              <w:rPr>
+                <w:rFonts w:ascii="Arial" w:cs="Arial" w:eastAsia="Arial" w:hAnsi="Arial"/>
+              </w:rPr>
+            </w:pPr>
+            <w:r>
+              <w:rPr>
+                <w:rFonts w:ascii="Arial" w:cs="Arial" w:eastAsia="Arial" w:hAnsi="Arial"/>
+                <w:rtl w:val="0"/>
+              </w:rPr>
+              <w:t xml:space="preserve">Enable swift development of edit system users</w:t>
+            </w:r>
+          </w:p>
+        </w:tc>
+        <w:tc>
+          <w:tcPr>
+            <w:shd w:fill="auto" w:val="clear"/>
+            <w:vAlign w:val="bottom"/>
+          </w:tcPr>
+          <w:p>
+            <w:pPr>
+              <w:widowControl w:val="1"/>
+              <w:rPr>
+                <w:rFonts w:ascii="Arial" w:cs="Arial" w:eastAsia="Arial" w:hAnsi="Arial"/>
+              </w:rPr>
+            </w:pPr>
+            <w:hyperlink r:id="rId12">
+              <w:r>
+                <w:rPr>
+                  <w:rFonts w:ascii="Arial" w:cs="Arial" w:eastAsia="Arial" w:hAnsi="Arial"/>
+                  <w:color w:val="1155cc"/>
+                  <w:u w:val="single"/>
+                  <w:rtl w:val="0"/>
+                </w:rPr>
+                <w:t xml:space="preserve">Complete</w:t>
+              </w:r>
+            </w:hyperlink>
             <w:r>
               <w:rPr>
                 <w:rtl w:val="0"/>
@@ -2565,45 +2203,49 @@
                 <w:rFonts w:ascii="Arial" w:cs="Arial" w:eastAsia="Arial" w:hAnsi="Arial"/>
                 <w:rtl w:val="0"/>
               </w:rPr>
-              <w:t xml:space="preserve">3</w:t>
-            </w:r>
-          </w:p>
-        </w:tc>
-        <w:tc>
-          <w:tcPr>
-            <w:shd w:fill="auto" w:val="clear"/>
-            <w:vAlign w:val="bottom"/>
-          </w:tcPr>
-          <w:p>
-            <w:pPr>
-              <w:widowControl w:val="1"/>
-              <w:rPr>
-                <w:rFonts w:ascii="Arial" w:cs="Arial" w:eastAsia="Arial" w:hAnsi="Arial"/>
-              </w:rPr>
-            </w:pPr>
-            <w:r>
-              <w:rPr>
-                <w:rtl w:val="0"/>
-              </w:rPr>
-            </w:r>
-          </w:p>
-        </w:tc>
-        <w:tc>
-          <w:tcPr>
-            <w:shd w:fill="auto" w:val="clear"/>
-            <w:vAlign w:val="bottom"/>
-          </w:tcPr>
-          <w:p>
-            <w:pPr>
-              <w:widowControl w:val="1"/>
-              <w:rPr>
-                <w:rFonts w:ascii="Arial" w:cs="Arial" w:eastAsia="Arial" w:hAnsi="Arial"/>
-              </w:rPr>
-            </w:pPr>
-            <w:r>
-              <w:rPr>
-                <w:rtl w:val="0"/>
-              </w:rPr>
+              <w:t xml:space="preserve">2</w:t>
+            </w:r>
+          </w:p>
+        </w:tc>
+        <w:tc>
+          <w:tcPr>
+            <w:shd w:fill="auto" w:val="clear"/>
+            <w:vAlign w:val="bottom"/>
+          </w:tcPr>
+          <w:p>
+            <w:pPr>
+              <w:widowControl w:val="1"/>
+              <w:rPr>
+                <w:rFonts w:ascii="Arial" w:cs="Arial" w:eastAsia="Arial" w:hAnsi="Arial"/>
+              </w:rPr>
+            </w:pPr>
+            <w:r>
+              <w:rPr>
+                <w:rFonts w:ascii="Arial" w:cs="Arial" w:eastAsia="Arial" w:hAnsi="Arial"/>
+                <w:rtl w:val="0"/>
+              </w:rPr>
+              <w:t xml:space="preserve">1</w:t>
+            </w:r>
+          </w:p>
+        </w:tc>
+        <w:tc>
+          <w:tcPr>
+            <w:shd w:fill="auto" w:val="clear"/>
+            <w:vAlign w:val="bottom"/>
+          </w:tcPr>
+          <w:p>
+            <w:pPr>
+              <w:widowControl w:val="1"/>
+              <w:rPr>
+                <w:rFonts w:ascii="Arial" w:cs="Arial" w:eastAsia="Arial" w:hAnsi="Arial"/>
+              </w:rPr>
+            </w:pPr>
+            <w:r>
+              <w:rPr>
+                <w:rFonts w:ascii="Arial" w:cs="Arial" w:eastAsia="Arial" w:hAnsi="Arial"/>
+                <w:rtl w:val="0"/>
+              </w:rPr>
+              <w:t xml:space="preserve">0</w:t>
             </w:r>
           </w:p>
         </w:tc>
@@ -2626,117 +2268,136 @@
                 <w:rFonts w:ascii="Arial" w:cs="Arial" w:eastAsia="Arial" w:hAnsi="Arial"/>
                 <w:rtl w:val="0"/>
               </w:rPr>
-              <w:t xml:space="preserve">4.1</w:t>
-            </w:r>
-          </w:p>
-        </w:tc>
-        <w:tc>
-          <w:tcPr>
-            <w:shd w:fill="auto" w:val="clear"/>
-            <w:vAlign w:val="bottom"/>
-          </w:tcPr>
-          <w:p>
-            <w:pPr>
-              <w:widowControl w:val="1"/>
-              <w:rPr>
-                <w:rFonts w:ascii="Arial" w:cs="Arial" w:eastAsia="Arial" w:hAnsi="Arial"/>
-              </w:rPr>
-            </w:pPr>
-            <w:r>
-              <w:rPr>
-                <w:rFonts w:ascii="Arial" w:cs="Arial" w:eastAsia="Arial" w:hAnsi="Arial"/>
-                <w:rtl w:val="0"/>
-              </w:rPr>
-              <w:t xml:space="preserve">develop wireframes for view upcoming projects</w:t>
-            </w:r>
-          </w:p>
-        </w:tc>
-        <w:tc>
-          <w:tcPr/>
-          <w:p>
-            <w:pPr>
-              <w:widowControl w:val="1"/>
-              <w:rPr>
-                <w:rFonts w:ascii="Arial" w:cs="Arial" w:eastAsia="Arial" w:hAnsi="Arial"/>
-              </w:rPr>
-            </w:pPr>
-            <w:r>
-              <w:rPr>
-                <w:rtl w:val="0"/>
-              </w:rPr>
-            </w:r>
-          </w:p>
-        </w:tc>
-        <w:tc>
-          <w:tcPr>
-            <w:shd w:fill="auto" w:val="clear"/>
-            <w:vAlign w:val="bottom"/>
-          </w:tcPr>
-          <w:p>
-            <w:pPr>
-              <w:widowControl w:val="1"/>
-              <w:rPr>
-                <w:rFonts w:ascii="Arial" w:cs="Arial" w:eastAsia="Arial" w:hAnsi="Arial"/>
-              </w:rPr>
-            </w:pPr>
-            <w:r>
-              <w:rPr>
-                <w:rtl w:val="0"/>
-              </w:rPr>
-            </w:r>
-          </w:p>
-        </w:tc>
-        <w:tc>
-          <w:tcPr>
-            <w:shd w:fill="auto" w:val="clear"/>
-            <w:vAlign w:val="bottom"/>
-          </w:tcPr>
-          <w:p>
-            <w:pPr>
-              <w:widowControl w:val="1"/>
-              <w:rPr>
-                <w:rFonts w:ascii="Arial" w:cs="Arial" w:eastAsia="Arial" w:hAnsi="Arial"/>
-              </w:rPr>
-            </w:pPr>
-            <w:r>
-              <w:rPr>
-                <w:rtl w:val="0"/>
-              </w:rPr>
-            </w:r>
-          </w:p>
-        </w:tc>
-        <w:tc>
-          <w:tcPr/>
-          <w:p>
-            <w:pPr>
-              <w:widowControl w:val="1"/>
-              <w:rPr>
-                <w:rFonts w:ascii="Arial" w:cs="Arial" w:eastAsia="Arial" w:hAnsi="Arial"/>
-              </w:rPr>
-            </w:pPr>
-            <w:r>
-              <w:rPr>
-                <w:rtl w:val="0"/>
-              </w:rPr>
-            </w:r>
-          </w:p>
-        </w:tc>
-        <w:tc>
-          <w:tcPr>
-            <w:shd w:fill="auto" w:val="clear"/>
-            <w:vAlign w:val="bottom"/>
-          </w:tcPr>
-          <w:p>
-            <w:pPr>
-              <w:widowControl w:val="1"/>
-              <w:rPr>
-                <w:rFonts w:ascii="Arial" w:cs="Arial" w:eastAsia="Arial" w:hAnsi="Arial"/>
-              </w:rPr>
-            </w:pPr>
-            <w:r>
-              <w:rPr>
-                <w:rtl w:val="0"/>
-              </w:rPr>
+              <w:t xml:space="preserve">3.3</w:t>
+            </w:r>
+          </w:p>
+        </w:tc>
+        <w:tc>
+          <w:tcPr>
+            <w:shd w:fill="auto" w:val="clear"/>
+            <w:vAlign w:val="bottom"/>
+          </w:tcPr>
+          <w:p>
+            <w:pPr>
+              <w:widowControl w:val="1"/>
+              <w:rPr>
+                <w:rFonts w:ascii="Arial" w:cs="Arial" w:eastAsia="Arial" w:hAnsi="Arial"/>
+              </w:rPr>
+            </w:pPr>
+            <w:r>
+              <w:rPr>
+                <w:rFonts w:ascii="Arial" w:cs="Arial" w:eastAsia="Arial" w:hAnsi="Arial"/>
+                <w:rtl w:val="0"/>
+              </w:rPr>
+              <w:t xml:space="preserve">create use case description for remove system users</w:t>
+            </w:r>
+          </w:p>
+        </w:tc>
+        <w:tc>
+          <w:tcPr/>
+          <w:p>
+            <w:pPr>
+              <w:widowControl w:val="1"/>
+              <w:rPr>
+                <w:rFonts w:ascii="Arial" w:cs="Arial" w:eastAsia="Arial" w:hAnsi="Arial"/>
+              </w:rPr>
+            </w:pPr>
+            <w:r>
+              <w:rPr>
+                <w:rFonts w:ascii="Arial" w:cs="Arial" w:eastAsia="Arial" w:hAnsi="Arial"/>
+                <w:rtl w:val="0"/>
+              </w:rPr>
+              <w:t xml:space="preserve">Enable swift development of Remove system users</w:t>
+            </w:r>
+          </w:p>
+        </w:tc>
+        <w:tc>
+          <w:tcPr>
+            <w:shd w:fill="auto" w:val="clear"/>
+            <w:vAlign w:val="bottom"/>
+          </w:tcPr>
+          <w:p>
+            <w:pPr>
+              <w:widowControl w:val="1"/>
+              <w:rPr>
+                <w:rFonts w:ascii="Arial" w:cs="Arial" w:eastAsia="Arial" w:hAnsi="Arial"/>
+              </w:rPr>
+            </w:pPr>
+            <w:hyperlink r:id="rId13">
+              <w:r>
+                <w:rPr>
+                  <w:rFonts w:ascii="Arial" w:cs="Arial" w:eastAsia="Arial" w:hAnsi="Arial"/>
+                  <w:color w:val="1155cc"/>
+                  <w:u w:val="single"/>
+                  <w:rtl w:val="0"/>
+                </w:rPr>
+                <w:t xml:space="preserve">Complete</w:t>
+              </w:r>
+            </w:hyperlink>
+            <w:r>
+              <w:rPr>
+                <w:rtl w:val="0"/>
+              </w:rPr>
+            </w:r>
+          </w:p>
+        </w:tc>
+        <w:tc>
+          <w:tcPr>
+            <w:shd w:fill="auto" w:val="clear"/>
+            <w:vAlign w:val="bottom"/>
+          </w:tcPr>
+          <w:p>
+            <w:pPr>
+              <w:widowControl w:val="1"/>
+              <w:rPr>
+                <w:rFonts w:ascii="Arial" w:cs="Arial" w:eastAsia="Arial" w:hAnsi="Arial"/>
+              </w:rPr>
+            </w:pPr>
+            <w:r>
+              <w:rPr>
+                <w:rFonts w:ascii="Arial" w:cs="Arial" w:eastAsia="Arial" w:hAnsi="Arial"/>
+                <w:rtl w:val="0"/>
+              </w:rPr>
+              <w:t xml:space="preserve">Aaron</w:t>
+            </w:r>
+          </w:p>
+        </w:tc>
+        <w:tc>
+          <w:tcPr/>
+          <w:p>
+            <w:pPr>
+              <w:widowControl w:val="1"/>
+              <w:rPr>
+                <w:rFonts w:ascii="Arial" w:cs="Arial" w:eastAsia="Arial" w:hAnsi="Arial"/>
+              </w:rPr>
+            </w:pPr>
+            <w:r>
+              <w:rPr>
+                <w:rFonts w:ascii="Arial" w:cs="Arial" w:eastAsia="Arial" w:hAnsi="Arial"/>
+                <w:rtl w:val="0"/>
+              </w:rPr>
+              <w:t xml:space="preserve">2</w:t>
+            </w:r>
+          </w:p>
+        </w:tc>
+        <w:tc>
+          <w:tcPr>
+            <w:shd w:fill="auto" w:val="clear"/>
+            <w:vAlign w:val="bottom"/>
+          </w:tcPr>
+          <w:p>
+            <w:pPr>
+              <w:widowControl w:val="1"/>
+              <w:rPr>
+                <w:rFonts w:ascii="Arial" w:cs="Arial" w:eastAsia="Arial" w:hAnsi="Arial"/>
+              </w:rPr>
+            </w:pPr>
+            <w:r>
+              <w:rPr>
+                <w:rFonts w:ascii="Arial" w:cs="Arial" w:eastAsia="Arial" w:hAnsi="Arial"/>
+                <w:rtl w:val="0"/>
+              </w:rPr>
+              <w:t xml:space="preserve">1</w:t>
             </w:r>
           </w:p>
         </w:tc>
@@ -2778,59 +2439,68 @@
                 <w:rFonts w:ascii="Arial" w:cs="Arial" w:eastAsia="Arial" w:hAnsi="Arial"/>
                 <w:rtl w:val="0"/>
               </w:rPr>
-              <w:t xml:space="preserve">4.2</w:t>
-            </w:r>
-          </w:p>
-        </w:tc>
-        <w:tc>
-          <w:tcPr>
-            <w:shd w:fill="auto" w:val="clear"/>
-            <w:vAlign w:val="bottom"/>
-          </w:tcPr>
-          <w:p>
-            <w:pPr>
-              <w:widowControl w:val="1"/>
-              <w:rPr>
-                <w:rFonts w:ascii="Arial" w:cs="Arial" w:eastAsia="Arial" w:hAnsi="Arial"/>
-              </w:rPr>
-            </w:pPr>
-            <w:r>
-              <w:rPr>
-                <w:rFonts w:ascii="Arial" w:cs="Arial" w:eastAsia="Arial" w:hAnsi="Arial"/>
-                <w:rtl w:val="0"/>
-              </w:rPr>
-              <w:t xml:space="preserve">develop use case description for view upcoming projects</w:t>
-            </w:r>
-          </w:p>
-        </w:tc>
-        <w:tc>
-          <w:tcPr/>
-          <w:p>
-            <w:pPr>
-              <w:widowControl w:val="1"/>
-              <w:rPr>
-                <w:rFonts w:ascii="Arial" w:cs="Arial" w:eastAsia="Arial" w:hAnsi="Arial"/>
-              </w:rPr>
-            </w:pPr>
-            <w:r>
-              <w:rPr>
-                <w:rtl w:val="0"/>
-              </w:rPr>
-            </w:r>
-          </w:p>
-        </w:tc>
-        <w:tc>
-          <w:tcPr>
-            <w:shd w:fill="auto" w:val="clear"/>
-            <w:vAlign w:val="bottom"/>
-          </w:tcPr>
-          <w:p>
-            <w:pPr>
-              <w:widowControl w:val="1"/>
-              <w:rPr>
-                <w:rFonts w:ascii="Arial" w:cs="Arial" w:eastAsia="Arial" w:hAnsi="Arial"/>
-              </w:rPr>
-            </w:pPr>
+              <w:t xml:space="preserve">3.4</w:t>
+            </w:r>
+          </w:p>
+        </w:tc>
+        <w:tc>
+          <w:tcPr>
+            <w:shd w:fill="auto" w:val="clear"/>
+            <w:vAlign w:val="bottom"/>
+          </w:tcPr>
+          <w:p>
+            <w:pPr>
+              <w:widowControl w:val="1"/>
+              <w:rPr>
+                <w:rFonts w:ascii="Arial" w:cs="Arial" w:eastAsia="Arial" w:hAnsi="Arial"/>
+              </w:rPr>
+            </w:pPr>
+            <w:r>
+              <w:rPr>
+                <w:rFonts w:ascii="Arial" w:cs="Arial" w:eastAsia="Arial" w:hAnsi="Arial"/>
+                <w:rtl w:val="0"/>
+              </w:rPr>
+              <w:t xml:space="preserve">Develop wireframes for system user functionality</w:t>
+            </w:r>
+          </w:p>
+        </w:tc>
+        <w:tc>
+          <w:tcPr/>
+          <w:p>
+            <w:pPr>
+              <w:widowControl w:val="1"/>
+              <w:rPr>
+                <w:rFonts w:ascii="Arial" w:cs="Arial" w:eastAsia="Arial" w:hAnsi="Arial"/>
+              </w:rPr>
+            </w:pPr>
+            <w:r>
+              <w:rPr>
+                <w:rFonts w:ascii="Arial" w:cs="Arial" w:eastAsia="Arial" w:hAnsi="Arial"/>
+                <w:rtl w:val="0"/>
+              </w:rPr>
+              <w:t xml:space="preserve">System user functionality can be developed against</w:t>
+            </w:r>
+          </w:p>
+        </w:tc>
+        <w:tc>
+          <w:tcPr>
+            <w:shd w:fill="auto" w:val="clear"/>
+            <w:vAlign w:val="bottom"/>
+          </w:tcPr>
+          <w:p>
+            <w:pPr>
+              <w:widowControl w:val="1"/>
+              <w:rPr>
+                <w:rFonts w:ascii="Arial" w:cs="Arial" w:eastAsia="Arial" w:hAnsi="Arial"/>
+              </w:rPr>
+            </w:pPr>
+            <w:r>
+              <w:rPr>
+                <w:rFonts w:ascii="Arial" w:cs="Arial" w:eastAsia="Arial" w:hAnsi="Arial"/>
+                <w:rtl w:val="0"/>
+              </w:rPr>
+              <w:t xml:space="preserve">Moved to next iteration</w:t>
+            </w:r>
             <w:r>
               <w:rPr>
                 <w:rtl w:val="0"/>
@@ -2930,59 +2600,72 @@
                 <w:rFonts w:ascii="Arial" w:cs="Arial" w:eastAsia="Arial" w:hAnsi="Arial"/>
                 <w:rtl w:val="0"/>
               </w:rPr>
-              <w:t xml:space="preserve">5.1</w:t>
-            </w:r>
-          </w:p>
-        </w:tc>
-        <w:tc>
-          <w:tcPr>
-            <w:shd w:fill="auto" w:val="clear"/>
-            <w:vAlign w:val="bottom"/>
-          </w:tcPr>
-          <w:p>
-            <w:pPr>
-              <w:widowControl w:val="1"/>
-              <w:rPr>
-                <w:rFonts w:ascii="Arial" w:cs="Arial" w:eastAsia="Arial" w:hAnsi="Arial"/>
-              </w:rPr>
-            </w:pPr>
-            <w:r>
-              <w:rPr>
-                <w:rFonts w:ascii="Arial" w:cs="Arial" w:eastAsia="Arial" w:hAnsi="Arial"/>
-                <w:rtl w:val="0"/>
-              </w:rPr>
-              <w:t xml:space="preserve">Iteration Manager</w:t>
-            </w:r>
-          </w:p>
-        </w:tc>
-        <w:tc>
-          <w:tcPr/>
-          <w:p>
-            <w:pPr>
-              <w:widowControl w:val="1"/>
-              <w:rPr>
-                <w:rFonts w:ascii="Arial" w:cs="Arial" w:eastAsia="Arial" w:hAnsi="Arial"/>
-              </w:rPr>
-            </w:pPr>
-            <w:r>
-              <w:rPr>
-                <w:rtl w:val="0"/>
-              </w:rPr>
-            </w:r>
-          </w:p>
-        </w:tc>
-        <w:tc>
-          <w:tcPr>
-            <w:shd w:fill="auto" w:val="clear"/>
-            <w:vAlign w:val="bottom"/>
-          </w:tcPr>
-          <w:p>
-            <w:pPr>
-              <w:widowControl w:val="1"/>
-              <w:rPr>
-                <w:rFonts w:ascii="Arial" w:cs="Arial" w:eastAsia="Arial" w:hAnsi="Arial"/>
-              </w:rPr>
-            </w:pPr>
+              <w:t xml:space="preserve">3.5</w:t>
+            </w:r>
+          </w:p>
+        </w:tc>
+        <w:tc>
+          <w:tcPr>
+            <w:shd w:fill="auto" w:val="clear"/>
+            <w:vAlign w:val="bottom"/>
+          </w:tcPr>
+          <w:p>
+            <w:pPr>
+              <w:widowControl w:val="1"/>
+              <w:rPr>
+                <w:rFonts w:ascii="Arial" w:cs="Arial" w:eastAsia="Arial" w:hAnsi="Arial"/>
+              </w:rPr>
+            </w:pPr>
+            <w:r>
+              <w:rPr>
+                <w:rFonts w:ascii="Arial" w:cs="Arial" w:eastAsia="Arial" w:hAnsi="Arial"/>
+                <w:rtl w:val="0"/>
+              </w:rPr>
+              <w:t xml:space="preserve">develop pages required for adding system users</w:t>
+            </w:r>
+          </w:p>
+        </w:tc>
+        <w:tc>
+          <w:tcPr/>
+          <w:p>
+            <w:pPr>
+              <w:widowControl w:val="1"/>
+              <w:rPr>
+                <w:rFonts w:ascii="Arial" w:cs="Arial" w:eastAsia="Arial" w:hAnsi="Arial"/>
+              </w:rPr>
+            </w:pPr>
+            <w:r>
+              <w:rPr>
+                <w:rFonts w:ascii="Arial" w:cs="Arial" w:eastAsia="Arial" w:hAnsi="Arial"/>
+                <w:rtl w:val="0"/>
+              </w:rPr>
+              <w:t xml:space="preserve">Enable page functionality for managing system users</w:t>
+            </w:r>
+          </w:p>
+        </w:tc>
+        <w:tc>
+          <w:tcPr>
+            <w:shd w:fill="auto" w:val="clear"/>
+            <w:vAlign w:val="bottom"/>
+          </w:tcPr>
+          <w:p>
+            <w:pPr>
+              <w:widowControl w:val="1"/>
+              <w:rPr>
+                <w:rFonts w:ascii="Arial" w:cs="Arial" w:eastAsia="Arial" w:hAnsi="Arial"/>
+              </w:rPr>
+            </w:pPr>
+            <w:hyperlink r:id="rId14">
+              <w:r>
+                <w:rPr>
+                  <w:rFonts w:ascii="Arial" w:cs="Arial" w:eastAsia="Arial" w:hAnsi="Arial"/>
+                  <w:color w:val="1155cc"/>
+                  <w:u w:val="single"/>
+                  <w:rtl w:val="0"/>
+                </w:rPr>
+                <w:t xml:space="preserve">Complete</w:t>
+              </w:r>
+            </w:hyperlink>
             <w:r>
               <w:rPr>
                 <w:rtl w:val="0"/>
@@ -3025,26 +2708,28 @@
                 <w:rFonts w:ascii="Arial" w:cs="Arial" w:eastAsia="Arial" w:hAnsi="Arial"/>
                 <w:rtl w:val="0"/>
               </w:rPr>
-              <w:t xml:space="preserve">2</w:t>
-            </w:r>
-          </w:p>
-        </w:tc>
-        <w:tc>
-          <w:tcPr>
-            <w:shd w:fill="auto" w:val="clear"/>
-            <w:vAlign w:val="bottom"/>
-          </w:tcPr>
-          <w:p>
-            <w:pPr>
-              <w:widowControl w:val="1"/>
-              <w:rPr>
-                <w:rFonts w:ascii="Arial" w:cs="Arial" w:eastAsia="Arial" w:hAnsi="Arial"/>
-              </w:rPr>
-            </w:pPr>
-            <w:r>
-              <w:rPr>
-                <w:rtl w:val="0"/>
-              </w:rPr>
+              <w:t xml:space="preserve">3</w:t>
+            </w:r>
+          </w:p>
+        </w:tc>
+        <w:tc>
+          <w:tcPr>
+            <w:shd w:fill="auto" w:val="clear"/>
+            <w:vAlign w:val="bottom"/>
+          </w:tcPr>
+          <w:p>
+            <w:pPr>
+              <w:widowControl w:val="1"/>
+              <w:rPr>
+                <w:rFonts w:ascii="Arial" w:cs="Arial" w:eastAsia="Arial" w:hAnsi="Arial"/>
+              </w:rPr>
+            </w:pPr>
+            <w:r>
+              <w:rPr>
+                <w:rFonts w:ascii="Arial" w:cs="Arial" w:eastAsia="Arial" w:hAnsi="Arial"/>
+                <w:rtl w:val="0"/>
+              </w:rPr>
+              <w:t xml:space="preserve">1.5</w:t>
             </w:r>
           </w:p>
         </w:tc>
@@ -3083,62 +2768,70 @@
             </w:pPr>
             <w:r>
               <w:rPr>
-                <w:rtl w:val="0"/>
-              </w:rPr>
-            </w:r>
-          </w:p>
-        </w:tc>
-        <w:tc>
-          <w:tcPr>
-            <w:shd w:fill="auto" w:val="clear"/>
-            <w:vAlign w:val="bottom"/>
-          </w:tcPr>
-          <w:p>
-            <w:pPr>
-              <w:widowControl w:val="1"/>
-              <w:rPr>
-                <w:rFonts w:ascii="Arial" w:cs="Arial" w:eastAsia="Arial" w:hAnsi="Arial"/>
-              </w:rPr>
-            </w:pPr>
-            <w:r>
-              <w:rPr>
-                <w:rtl w:val="0"/>
-              </w:rPr>
-            </w:r>
-          </w:p>
-        </w:tc>
-        <w:tc>
-          <w:tcPr/>
-          <w:p>
-            <w:pPr>
-              <w:widowControl w:val="1"/>
-              <w:rPr>
-                <w:rFonts w:ascii="Arial" w:cs="Arial" w:eastAsia="Arial" w:hAnsi="Arial"/>
-              </w:rPr>
-            </w:pPr>
-            <w:r>
-              <w:rPr>
-                <w:rtl w:val="0"/>
-              </w:rPr>
-            </w:r>
-          </w:p>
-        </w:tc>
-        <w:tc>
-          <w:tcPr>
-            <w:shd w:fill="auto" w:val="clear"/>
-            <w:vAlign w:val="bottom"/>
-          </w:tcPr>
-          <w:p>
-            <w:pPr>
-              <w:widowControl w:val="1"/>
-              <w:rPr>
-                <w:rFonts w:ascii="Arial" w:cs="Arial" w:eastAsia="Arial" w:hAnsi="Arial"/>
-              </w:rPr>
-            </w:pPr>
-            <w:r>
-              <w:rPr>
-                <w:rtl w:val="0"/>
-              </w:rPr>
+                <w:rFonts w:ascii="Arial" w:cs="Arial" w:eastAsia="Arial" w:hAnsi="Arial"/>
+                <w:rtl w:val="0"/>
+              </w:rPr>
+              <w:t xml:space="preserve">4.1</w:t>
+            </w:r>
+          </w:p>
+        </w:tc>
+        <w:tc>
+          <w:tcPr>
+            <w:shd w:fill="auto" w:val="clear"/>
+            <w:vAlign w:val="bottom"/>
+          </w:tcPr>
+          <w:p>
+            <w:pPr>
+              <w:widowControl w:val="1"/>
+              <w:rPr>
+                <w:rFonts w:ascii="Arial" w:cs="Arial" w:eastAsia="Arial" w:hAnsi="Arial"/>
+              </w:rPr>
+            </w:pPr>
+            <w:r>
+              <w:rPr>
+                <w:rFonts w:ascii="Arial" w:cs="Arial" w:eastAsia="Arial" w:hAnsi="Arial"/>
+                <w:rtl w:val="0"/>
+              </w:rPr>
+              <w:t xml:space="preserve">develop wireframes for view upcoming projects</w:t>
+            </w:r>
+          </w:p>
+        </w:tc>
+        <w:tc>
+          <w:tcPr/>
+          <w:p>
+            <w:pPr>
+              <w:widowControl w:val="1"/>
+              <w:rPr>
+                <w:rFonts w:ascii="Arial" w:cs="Arial" w:eastAsia="Arial" w:hAnsi="Arial"/>
+              </w:rPr>
+            </w:pPr>
+            <w:r>
+              <w:rPr>
+                <w:rFonts w:ascii="Arial" w:cs="Arial" w:eastAsia="Arial" w:hAnsi="Arial"/>
+                <w:rtl w:val="0"/>
+              </w:rPr>
+              <w:t xml:space="preserve">View upcoming projects can be developed against</w:t>
+            </w:r>
+          </w:p>
+        </w:tc>
+        <w:tc>
+          <w:tcPr>
+            <w:shd w:fill="auto" w:val="clear"/>
+            <w:vAlign w:val="bottom"/>
+          </w:tcPr>
+          <w:p>
+            <w:pPr>
+              <w:widowControl w:val="1"/>
+              <w:rPr>
+                <w:rFonts w:ascii="Arial" w:cs="Arial" w:eastAsia="Arial" w:hAnsi="Arial"/>
+              </w:rPr>
+            </w:pPr>
+            <w:r>
+              <w:rPr>
+                <w:rFonts w:ascii="Arial" w:cs="Arial" w:eastAsia="Arial" w:hAnsi="Arial"/>
+                <w:rtl w:val="0"/>
+              </w:rPr>
+              <w:t xml:space="preserve">Moved to next iteration</w:t>
             </w:r>
           </w:p>
         </w:tc>
@@ -3231,6 +2924,468 @@
             </w:pPr>
             <w:r>
               <w:rPr>
+                <w:rFonts w:ascii="Arial" w:cs="Arial" w:eastAsia="Arial" w:hAnsi="Arial"/>
+                <w:rtl w:val="0"/>
+              </w:rPr>
+              <w:t xml:space="preserve">4.2</w:t>
+            </w:r>
+          </w:p>
+        </w:tc>
+        <w:tc>
+          <w:tcPr>
+            <w:shd w:fill="auto" w:val="clear"/>
+            <w:vAlign w:val="bottom"/>
+          </w:tcPr>
+          <w:p>
+            <w:pPr>
+              <w:widowControl w:val="1"/>
+              <w:rPr>
+                <w:rFonts w:ascii="Arial" w:cs="Arial" w:eastAsia="Arial" w:hAnsi="Arial"/>
+              </w:rPr>
+            </w:pPr>
+            <w:r>
+              <w:rPr>
+                <w:rFonts w:ascii="Arial" w:cs="Arial" w:eastAsia="Arial" w:hAnsi="Arial"/>
+                <w:rtl w:val="0"/>
+              </w:rPr>
+              <w:t xml:space="preserve">develop use case description for view upcoming projects</w:t>
+            </w:r>
+          </w:p>
+        </w:tc>
+        <w:tc>
+          <w:tcPr/>
+          <w:p>
+            <w:pPr>
+              <w:widowControl w:val="1"/>
+              <w:rPr>
+                <w:rFonts w:ascii="Arial" w:cs="Arial" w:eastAsia="Arial" w:hAnsi="Arial"/>
+              </w:rPr>
+            </w:pPr>
+            <w:r>
+              <w:rPr>
+                <w:rFonts w:ascii="Arial" w:cs="Arial" w:eastAsia="Arial" w:hAnsi="Arial"/>
+                <w:rtl w:val="0"/>
+              </w:rPr>
+              <w:t xml:space="preserve">View upcoming projects can be developed against</w:t>
+            </w:r>
+          </w:p>
+        </w:tc>
+        <w:tc>
+          <w:tcPr>
+            <w:shd w:fill="auto" w:val="clear"/>
+            <w:vAlign w:val="bottom"/>
+          </w:tcPr>
+          <w:p>
+            <w:pPr>
+              <w:widowControl w:val="1"/>
+              <w:rPr>
+                <w:rFonts w:ascii="Arial" w:cs="Arial" w:eastAsia="Arial" w:hAnsi="Arial"/>
+              </w:rPr>
+            </w:pPr>
+            <w:r>
+              <w:rPr>
+                <w:rFonts w:ascii="Arial" w:cs="Arial" w:eastAsia="Arial" w:hAnsi="Arial"/>
+                <w:rtl w:val="0"/>
+              </w:rPr>
+              <w:t xml:space="preserve">Moved to next iteration</w:t>
+            </w:r>
+          </w:p>
+        </w:tc>
+        <w:tc>
+          <w:tcPr>
+            <w:shd w:fill="auto" w:val="clear"/>
+            <w:vAlign w:val="bottom"/>
+          </w:tcPr>
+          <w:p>
+            <w:pPr>
+              <w:widowControl w:val="1"/>
+              <w:rPr>
+                <w:rFonts w:ascii="Arial" w:cs="Arial" w:eastAsia="Arial" w:hAnsi="Arial"/>
+              </w:rPr>
+            </w:pPr>
+            <w:r>
+              <w:rPr>
+                <w:rtl w:val="0"/>
+              </w:rPr>
+            </w:r>
+          </w:p>
+        </w:tc>
+        <w:tc>
+          <w:tcPr/>
+          <w:p>
+            <w:pPr>
+              <w:widowControl w:val="1"/>
+              <w:rPr>
+                <w:rFonts w:ascii="Arial" w:cs="Arial" w:eastAsia="Arial" w:hAnsi="Arial"/>
+              </w:rPr>
+            </w:pPr>
+            <w:r>
+              <w:rPr>
+                <w:rtl w:val="0"/>
+              </w:rPr>
+            </w:r>
+          </w:p>
+        </w:tc>
+        <w:tc>
+          <w:tcPr>
+            <w:shd w:fill="auto" w:val="clear"/>
+            <w:vAlign w:val="bottom"/>
+          </w:tcPr>
+          <w:p>
+            <w:pPr>
+              <w:widowControl w:val="1"/>
+              <w:rPr>
+                <w:rFonts w:ascii="Arial" w:cs="Arial" w:eastAsia="Arial" w:hAnsi="Arial"/>
+              </w:rPr>
+            </w:pPr>
+            <w:r>
+              <w:rPr>
+                <w:rtl w:val="0"/>
+              </w:rPr>
+            </w:r>
+          </w:p>
+        </w:tc>
+        <w:tc>
+          <w:tcPr>
+            <w:shd w:fill="auto" w:val="clear"/>
+            <w:vAlign w:val="bottom"/>
+          </w:tcPr>
+          <w:p>
+            <w:pPr>
+              <w:widowControl w:val="1"/>
+              <w:rPr>
+                <w:rFonts w:ascii="Arial" w:cs="Arial" w:eastAsia="Arial" w:hAnsi="Arial"/>
+              </w:rPr>
+            </w:pPr>
+            <w:r>
+              <w:rPr>
+                <w:rtl w:val="0"/>
+              </w:rPr>
+            </w:r>
+          </w:p>
+        </w:tc>
+      </w:tr>
+      <w:tr>
+        <w:trPr>
+          <w:trHeight w:val="240" w:hRule="atLeast"/>
+        </w:trPr>
+        <w:tc>
+          <w:tcPr/>
+          <w:p>
+            <w:pPr>
+              <w:widowControl w:val="1"/>
+              <w:rPr>
+                <w:rFonts w:ascii="Arial" w:cs="Arial" w:eastAsia="Arial" w:hAnsi="Arial"/>
+              </w:rPr>
+            </w:pPr>
+            <w:r>
+              <w:rPr>
+                <w:rFonts w:ascii="Arial" w:cs="Arial" w:eastAsia="Arial" w:hAnsi="Arial"/>
+                <w:rtl w:val="0"/>
+              </w:rPr>
+              <w:t xml:space="preserve">5.1</w:t>
+            </w:r>
+          </w:p>
+        </w:tc>
+        <w:tc>
+          <w:tcPr>
+            <w:shd w:fill="auto" w:val="clear"/>
+            <w:vAlign w:val="bottom"/>
+          </w:tcPr>
+          <w:p>
+            <w:pPr>
+              <w:widowControl w:val="1"/>
+              <w:rPr>
+                <w:rFonts w:ascii="Arial" w:cs="Arial" w:eastAsia="Arial" w:hAnsi="Arial"/>
+              </w:rPr>
+            </w:pPr>
+            <w:r>
+              <w:rPr>
+                <w:rFonts w:ascii="Arial" w:cs="Arial" w:eastAsia="Arial" w:hAnsi="Arial"/>
+                <w:rtl w:val="0"/>
+              </w:rPr>
+              <w:t xml:space="preserve">Iteration Manager</w:t>
+            </w:r>
+          </w:p>
+        </w:tc>
+        <w:tc>
+          <w:tcPr/>
+          <w:p>
+            <w:pPr>
+              <w:widowControl w:val="1"/>
+              <w:rPr>
+                <w:rFonts w:ascii="Arial" w:cs="Arial" w:eastAsia="Arial" w:hAnsi="Arial"/>
+              </w:rPr>
+            </w:pPr>
+            <w:r>
+              <w:rPr>
+                <w:rFonts w:ascii="Arial" w:cs="Arial" w:eastAsia="Arial" w:hAnsi="Arial"/>
+                <w:rtl w:val="0"/>
+              </w:rPr>
+              <w:t xml:space="preserve">Enable the team to stay on task for the iteration</w:t>
+            </w:r>
+          </w:p>
+        </w:tc>
+        <w:tc>
+          <w:tcPr>
+            <w:shd w:fill="auto" w:val="clear"/>
+            <w:vAlign w:val="bottom"/>
+          </w:tcPr>
+          <w:p>
+            <w:pPr>
+              <w:widowControl w:val="1"/>
+              <w:rPr>
+                <w:rFonts w:ascii="Arial" w:cs="Arial" w:eastAsia="Arial" w:hAnsi="Arial"/>
+              </w:rPr>
+            </w:pPr>
+            <w:r>
+              <w:rPr>
+                <w:rtl w:val="0"/>
+              </w:rPr>
+            </w:r>
+          </w:p>
+        </w:tc>
+        <w:tc>
+          <w:tcPr>
+            <w:shd w:fill="auto" w:val="clear"/>
+            <w:vAlign w:val="bottom"/>
+          </w:tcPr>
+          <w:p>
+            <w:pPr>
+              <w:widowControl w:val="1"/>
+              <w:rPr>
+                <w:rFonts w:ascii="Arial" w:cs="Arial" w:eastAsia="Arial" w:hAnsi="Arial"/>
+              </w:rPr>
+            </w:pPr>
+            <w:r>
+              <w:rPr>
+                <w:rFonts w:ascii="Arial" w:cs="Arial" w:eastAsia="Arial" w:hAnsi="Arial"/>
+                <w:rtl w:val="0"/>
+              </w:rPr>
+              <w:t xml:space="preserve">Aaron</w:t>
+            </w:r>
+          </w:p>
+        </w:tc>
+        <w:tc>
+          <w:tcPr/>
+          <w:p>
+            <w:pPr>
+              <w:widowControl w:val="1"/>
+              <w:rPr>
+                <w:rFonts w:ascii="Arial" w:cs="Arial" w:eastAsia="Arial" w:hAnsi="Arial"/>
+              </w:rPr>
+            </w:pPr>
+            <w:r>
+              <w:rPr>
+                <w:rFonts w:ascii="Arial" w:cs="Arial" w:eastAsia="Arial" w:hAnsi="Arial"/>
+                <w:rtl w:val="0"/>
+              </w:rPr>
+              <w:t xml:space="preserve">2</w:t>
+            </w:r>
+          </w:p>
+        </w:tc>
+        <w:tc>
+          <w:tcPr>
+            <w:shd w:fill="auto" w:val="clear"/>
+            <w:vAlign w:val="bottom"/>
+          </w:tcPr>
+          <w:p>
+            <w:pPr>
+              <w:widowControl w:val="1"/>
+              <w:rPr>
+                <w:rFonts w:ascii="Arial" w:cs="Arial" w:eastAsia="Arial" w:hAnsi="Arial"/>
+              </w:rPr>
+            </w:pPr>
+            <w:r>
+              <w:rPr>
+                <w:rtl w:val="0"/>
+              </w:rPr>
+            </w:r>
+          </w:p>
+        </w:tc>
+        <w:tc>
+          <w:tcPr>
+            <w:shd w:fill="auto" w:val="clear"/>
+            <w:vAlign w:val="bottom"/>
+          </w:tcPr>
+          <w:p>
+            <w:pPr>
+              <w:widowControl w:val="1"/>
+              <w:rPr>
+                <w:rFonts w:ascii="Arial" w:cs="Arial" w:eastAsia="Arial" w:hAnsi="Arial"/>
+              </w:rPr>
+            </w:pPr>
+            <w:r>
+              <w:rPr>
+                <w:rtl w:val="0"/>
+              </w:rPr>
+            </w:r>
+          </w:p>
+        </w:tc>
+      </w:tr>
+      <w:tr>
+        <w:trPr>
+          <w:trHeight w:val="240" w:hRule="atLeast"/>
+        </w:trPr>
+        <w:tc>
+          <w:tcPr/>
+          <w:p>
+            <w:pPr>
+              <w:widowControl w:val="1"/>
+              <w:rPr>
+                <w:rFonts w:ascii="Arial" w:cs="Arial" w:eastAsia="Arial" w:hAnsi="Arial"/>
+              </w:rPr>
+            </w:pPr>
+            <w:r>
+              <w:rPr>
+                <w:rtl w:val="0"/>
+              </w:rPr>
+            </w:r>
+          </w:p>
+        </w:tc>
+        <w:tc>
+          <w:tcPr>
+            <w:shd w:fill="auto" w:val="clear"/>
+            <w:vAlign w:val="bottom"/>
+          </w:tcPr>
+          <w:p>
+            <w:pPr>
+              <w:widowControl w:val="1"/>
+              <w:rPr>
+                <w:rFonts w:ascii="Arial" w:cs="Arial" w:eastAsia="Arial" w:hAnsi="Arial"/>
+              </w:rPr>
+            </w:pPr>
+            <w:r>
+              <w:rPr>
+                <w:rtl w:val="0"/>
+              </w:rPr>
+            </w:r>
+          </w:p>
+        </w:tc>
+        <w:tc>
+          <w:tcPr/>
+          <w:p>
+            <w:pPr>
+              <w:widowControl w:val="1"/>
+              <w:rPr>
+                <w:rFonts w:ascii="Arial" w:cs="Arial" w:eastAsia="Arial" w:hAnsi="Arial"/>
+              </w:rPr>
+            </w:pPr>
+            <w:r>
+              <w:rPr>
+                <w:rtl w:val="0"/>
+              </w:rPr>
+            </w:r>
+          </w:p>
+        </w:tc>
+        <w:tc>
+          <w:tcPr>
+            <w:shd w:fill="auto" w:val="clear"/>
+            <w:vAlign w:val="bottom"/>
+          </w:tcPr>
+          <w:p>
+            <w:pPr>
+              <w:widowControl w:val="1"/>
+              <w:rPr>
+                <w:rFonts w:ascii="Arial" w:cs="Arial" w:eastAsia="Arial" w:hAnsi="Arial"/>
+              </w:rPr>
+            </w:pPr>
+            <w:r>
+              <w:rPr>
+                <w:rtl w:val="0"/>
+              </w:rPr>
+            </w:r>
+          </w:p>
+        </w:tc>
+        <w:tc>
+          <w:tcPr>
+            <w:shd w:fill="auto" w:val="clear"/>
+            <w:vAlign w:val="bottom"/>
+          </w:tcPr>
+          <w:p>
+            <w:pPr>
+              <w:widowControl w:val="1"/>
+              <w:rPr>
+                <w:rFonts w:ascii="Arial" w:cs="Arial" w:eastAsia="Arial" w:hAnsi="Arial"/>
+              </w:rPr>
+            </w:pPr>
+            <w:r>
+              <w:rPr>
+                <w:rtl w:val="0"/>
+              </w:rPr>
+            </w:r>
+          </w:p>
+        </w:tc>
+        <w:tc>
+          <w:tcPr/>
+          <w:p>
+            <w:pPr>
+              <w:widowControl w:val="1"/>
+              <w:rPr>
+                <w:rFonts w:ascii="Arial" w:cs="Arial" w:eastAsia="Arial" w:hAnsi="Arial"/>
+              </w:rPr>
+            </w:pPr>
+            <w:r>
+              <w:rPr>
+                <w:rtl w:val="0"/>
+              </w:rPr>
+            </w:r>
+          </w:p>
+        </w:tc>
+        <w:tc>
+          <w:tcPr>
+            <w:shd w:fill="auto" w:val="clear"/>
+            <w:vAlign w:val="bottom"/>
+          </w:tcPr>
+          <w:p>
+            <w:pPr>
+              <w:widowControl w:val="1"/>
+              <w:rPr>
+                <w:rFonts w:ascii="Arial" w:cs="Arial" w:eastAsia="Arial" w:hAnsi="Arial"/>
+              </w:rPr>
+            </w:pPr>
+            <w:r>
+              <w:rPr>
+                <w:rtl w:val="0"/>
+              </w:rPr>
+            </w:r>
+          </w:p>
+        </w:tc>
+        <w:tc>
+          <w:tcPr>
+            <w:shd w:fill="auto" w:val="clear"/>
+            <w:vAlign w:val="bottom"/>
+          </w:tcPr>
+          <w:p>
+            <w:pPr>
+              <w:widowControl w:val="1"/>
+              <w:rPr>
+                <w:rFonts w:ascii="Arial" w:cs="Arial" w:eastAsia="Arial" w:hAnsi="Arial"/>
+              </w:rPr>
+            </w:pPr>
+            <w:r>
+              <w:rPr>
+                <w:rtl w:val="0"/>
+              </w:rPr>
+            </w:r>
+          </w:p>
+        </w:tc>
+      </w:tr>
+      <w:tr>
+        <w:trPr>
+          <w:trHeight w:val="240" w:hRule="atLeast"/>
+        </w:trPr>
+        <w:tc>
+          <w:tcPr/>
+          <w:p>
+            <w:pPr>
+              <w:widowControl w:val="1"/>
+              <w:rPr>
+                <w:rFonts w:ascii="Arial" w:cs="Arial" w:eastAsia="Arial" w:hAnsi="Arial"/>
+              </w:rPr>
+            </w:pPr>
+            <w:r>
+              <w:rPr>
                 <w:rtl w:val="0"/>
               </w:rPr>
             </w:r>
@@ -3370,8 +3525,8 @@
         <w:spacing w:line="276" w:lineRule="auto"/>
         <w:rPr/>
         <w:sectPr>
-          <w:headerReference r:id="rId8" w:type="default"/>
-          <w:footerReference r:id="rId9" w:type="default"/>
+          <w:headerReference r:id="rId15" w:type="default"/>
+          <w:footerReference r:id="rId16" w:type="default"/>
           <w:pgSz w:h="15840" w:w="12240"/>
           <w:pgMar w:bottom="1440" w:top="1440" w:left="1440" w:right="1440" w:header="720" w:footer="720"/>
           <w:pgNumType w:start="1"/>
@@ -3562,6 +3717,12 @@
               <w:rPr>
                 <w:rtl w:val="0"/>
               </w:rPr>
+              <w:t xml:space="preserve">Server down</w:t>
+            </w:r>
+            <w:r>
+              <w:rPr>
+                <w:rtl w:val="0"/>
+              </w:rPr>
             </w:r>
           </w:p>
         </w:tc>
@@ -3584,6 +3745,7 @@
               <w:rPr>
                 <w:rtl w:val="0"/>
               </w:rPr>
+              <w:t xml:space="preserve">Unfinished</w:t>
             </w:r>
           </w:p>
         </w:tc>
@@ -3606,6 +3768,7 @@
               <w:rPr>
                 <w:rtl w:val="0"/>
               </w:rPr>
+              <w:t xml:space="preserve">Server reset itself, no one could log on, Aaron was reimage servereverything, Matt will need to reinstall programs.</w:t>
             </w:r>
           </w:p>
         </w:tc>
@@ -3873,6 +4036,18 @@
     </w:p>
     <w:p>
       <w:pPr>
+        <w:ind w:left="720" w:firstLine="0"/>
+        <w:rPr/>
+      </w:pPr>
+      <w:r>
+        <w:rPr>
+          <w:rtl w:val="0"/>
+        </w:rPr>
+        <w:t xml:space="preserve">Work items 3.4, 4.1 and 4.2 were not completed this iteration. They have been moved to the next iteration.</w:t>
+      </w:r>
+    </w:p>
+    <w:p>
+      <w:pPr>
         <w:spacing w:after="120" w:lineRule="auto"/>
         <w:ind w:left="720"/>
         <w:rPr/>
@@ -3923,6 +4098,23 @@
           <w:rtl w:val="0"/>
         </w:rPr>
         <w:t xml:space="preserve">Other concerns and deviations</w:t>
+      </w:r>
+    </w:p>
+    <w:p>
+      <w:pPr>
+        <w:ind w:left="720" w:firstLine="0"/>
+        <w:rPr/>
+      </w:pPr>
+      <w:r>
+        <w:rPr>
+          <w:rtl w:val="0"/>
+        </w:rPr>
+        <w:t xml:space="preserve">There were some tasks that were overlooked/unassigned and forgotten about.</w:t>
+      </w:r>
+      <w:r>
+        <w:rPr>
+          <w:rtl w:val="0"/>
+        </w:rPr>
       </w:r>
     </w:p>
     <w:p>

</xml_diff>